<commit_message>
the course did all the work
</commit_message>
<xml_diff>
--- a/start_with_images/Manual_Template.docx
+++ b/start_with_images/Manual_Template.docx
@@ -7,13 +7,7 @@
         <w:pStyle w:val="Title"/>
       </w:pPr>
       <w:r>
-        <w:t xml:space="preserve">Computer </w:t>
-      </w:r>
-      <w:r>
-        <w:t xml:space="preserve">Vision: </w:t>
-      </w:r>
-      <w:r>
-        <w:t>Open CV</w:t>
+        <w:t>Computer Vision: Open CV</w:t>
       </w:r>
     </w:p>
     <w:p>
@@ -39,6 +33,14 @@
     </w:p>
     <w:sdt>
       <w:sdtPr>
+        <w:rPr>
+          <w:rFonts w:asciiTheme="minorHAnsi" w:eastAsiaTheme="minorEastAsia" w:hAnsiTheme="minorHAnsi" w:cstheme="minorBidi"/>
+          <w:b w:val="0"/>
+          <w:bCs w:val="0"/>
+          <w:color w:val="auto"/>
+          <w:sz w:val="22"/>
+          <w:szCs w:val="22"/>
+        </w:rPr>
         <w:id w:val="527754650"/>
         <w:docPartObj>
           <w:docPartGallery w:val="Table of Contents"/>
@@ -47,11 +49,7 @@
       </w:sdtPr>
       <w:sdtEndPr>
         <w:rPr>
-          <w:rFonts w:asciiTheme="minorHAnsi" w:eastAsiaTheme="minorEastAsia" w:hAnsiTheme="minorHAnsi" w:cstheme="minorBidi"/>
           <w:noProof/>
-          <w:color w:val="auto"/>
-          <w:sz w:val="22"/>
-          <w:szCs w:val="22"/>
         </w:rPr>
       </w:sdtEndPr>
       <w:sdtContent>
@@ -87,7 +85,7 @@
           <w:r>
             <w:fldChar w:fldCharType="separate"/>
           </w:r>
-          <w:hyperlink w:anchor="_Toc200198138" w:history="1">
+          <w:hyperlink w:anchor="_Toc200207996" w:history="1">
             <w:r>
               <w:rPr>
                 <w:rStyle w:val="Hyperlink"/>
@@ -114,7 +112,299 @@
                 <w:noProof/>
                 <w:webHidden/>
               </w:rPr>
-              <w:instrText xml:space="preserve"> PAGEREF _Toc200198138 \h </w:instrText>
+              <w:instrText xml:space="preserve"> PAGEREF _Toc200207996 \h </w:instrText>
+            </w:r>
+            <w:r>
+              <w:rPr>
+                <w:noProof/>
+                <w:webHidden/>
+              </w:rPr>
+            </w:r>
+            <w:r>
+              <w:rPr>
+                <w:noProof/>
+                <w:webHidden/>
+              </w:rPr>
+              <w:fldChar w:fldCharType="separate"/>
+            </w:r>
+            <w:r>
+              <w:rPr>
+                <w:noProof/>
+                <w:webHidden/>
+              </w:rPr>
+              <w:t>2</w:t>
+            </w:r>
+            <w:r>
+              <w:rPr>
+                <w:noProof/>
+                <w:webHidden/>
+              </w:rPr>
+              <w:fldChar w:fldCharType="end"/>
+            </w:r>
+          </w:hyperlink>
+        </w:p>
+        <w:p>
+          <w:pPr>
+            <w:pStyle w:val="TOC1"/>
+            <w:tabs>
+              <w:tab w:val="right" w:leader="dot" w:pos="8630"/>
+            </w:tabs>
+            <w:rPr>
+              <w:rFonts w:cstheme="minorBidi"/>
+              <w:noProof/>
+              <w:kern w:val="2"/>
+              <w:sz w:val="24"/>
+              <w:szCs w:val="24"/>
+              <w14:ligatures w14:val="standardContextual"/>
+            </w:rPr>
+          </w:pPr>
+          <w:hyperlink w:anchor="_Toc200207997" w:history="1">
+            <w:r>
+              <w:rPr>
+                <w:rStyle w:val="Hyperlink"/>
+                <w:noProof/>
+              </w:rPr>
+              <w:t>2. OpenCV Installation</w:t>
+            </w:r>
+            <w:r>
+              <w:rPr>
+                <w:noProof/>
+                <w:webHidden/>
+              </w:rPr>
+              <w:tab/>
+            </w:r>
+            <w:r>
+              <w:rPr>
+                <w:noProof/>
+                <w:webHidden/>
+              </w:rPr>
+              <w:fldChar w:fldCharType="begin"/>
+            </w:r>
+            <w:r>
+              <w:rPr>
+                <w:noProof/>
+                <w:webHidden/>
+              </w:rPr>
+              <w:instrText xml:space="preserve"> PAGEREF _Toc200207997 \h </w:instrText>
+            </w:r>
+            <w:r>
+              <w:rPr>
+                <w:noProof/>
+                <w:webHidden/>
+              </w:rPr>
+            </w:r>
+            <w:r>
+              <w:rPr>
+                <w:noProof/>
+                <w:webHidden/>
+              </w:rPr>
+              <w:fldChar w:fldCharType="separate"/>
+            </w:r>
+            <w:r>
+              <w:rPr>
+                <w:noProof/>
+                <w:webHidden/>
+              </w:rPr>
+              <w:t>2</w:t>
+            </w:r>
+            <w:r>
+              <w:rPr>
+                <w:noProof/>
+                <w:webHidden/>
+              </w:rPr>
+              <w:fldChar w:fldCharType="end"/>
+            </w:r>
+          </w:hyperlink>
+        </w:p>
+        <w:p>
+          <w:pPr>
+            <w:pStyle w:val="TOC2"/>
+            <w:tabs>
+              <w:tab w:val="right" w:leader="dot" w:pos="8630"/>
+            </w:tabs>
+            <w:rPr>
+              <w:rFonts w:cstheme="minorBidi"/>
+              <w:noProof/>
+              <w:kern w:val="2"/>
+              <w:sz w:val="24"/>
+              <w:szCs w:val="24"/>
+              <w14:ligatures w14:val="standardContextual"/>
+            </w:rPr>
+          </w:pPr>
+          <w:hyperlink w:anchor="_Toc200207998" w:history="1">
+            <w:r>
+              <w:rPr>
+                <w:rStyle w:val="Hyperlink"/>
+                <w:noProof/>
+              </w:rPr>
+              <w:t>2.1 Environment Setup</w:t>
+            </w:r>
+            <w:r>
+              <w:rPr>
+                <w:noProof/>
+                <w:webHidden/>
+              </w:rPr>
+              <w:tab/>
+            </w:r>
+            <w:r>
+              <w:rPr>
+                <w:noProof/>
+                <w:webHidden/>
+              </w:rPr>
+              <w:fldChar w:fldCharType="begin"/>
+            </w:r>
+            <w:r>
+              <w:rPr>
+                <w:noProof/>
+                <w:webHidden/>
+              </w:rPr>
+              <w:instrText xml:space="preserve"> PAGEREF _Toc200207998 \h </w:instrText>
+            </w:r>
+            <w:r>
+              <w:rPr>
+                <w:noProof/>
+                <w:webHidden/>
+              </w:rPr>
+            </w:r>
+            <w:r>
+              <w:rPr>
+                <w:noProof/>
+                <w:webHidden/>
+              </w:rPr>
+              <w:fldChar w:fldCharType="separate"/>
+            </w:r>
+            <w:r>
+              <w:rPr>
+                <w:noProof/>
+                <w:webHidden/>
+              </w:rPr>
+              <w:t>2</w:t>
+            </w:r>
+            <w:r>
+              <w:rPr>
+                <w:noProof/>
+                <w:webHidden/>
+              </w:rPr>
+              <w:fldChar w:fldCharType="end"/>
+            </w:r>
+          </w:hyperlink>
+        </w:p>
+        <w:p>
+          <w:pPr>
+            <w:pStyle w:val="TOC2"/>
+            <w:tabs>
+              <w:tab w:val="right" w:leader="dot" w:pos="8630"/>
+            </w:tabs>
+            <w:rPr>
+              <w:rFonts w:cstheme="minorBidi"/>
+              <w:noProof/>
+              <w:kern w:val="2"/>
+              <w:sz w:val="24"/>
+              <w:szCs w:val="24"/>
+              <w14:ligatures w14:val="standardContextual"/>
+            </w:rPr>
+          </w:pPr>
+          <w:hyperlink w:anchor="_Toc200207999" w:history="1">
+            <w:r>
+              <w:rPr>
+                <w:rStyle w:val="Hyperlink"/>
+                <w:noProof/>
+              </w:rPr>
+              <w:t>2.2 Installation Steps</w:t>
+            </w:r>
+            <w:r>
+              <w:rPr>
+                <w:noProof/>
+                <w:webHidden/>
+              </w:rPr>
+              <w:tab/>
+            </w:r>
+            <w:r>
+              <w:rPr>
+                <w:noProof/>
+                <w:webHidden/>
+              </w:rPr>
+              <w:fldChar w:fldCharType="begin"/>
+            </w:r>
+            <w:r>
+              <w:rPr>
+                <w:noProof/>
+                <w:webHidden/>
+              </w:rPr>
+              <w:instrText xml:space="preserve"> PAGEREF _Toc200207999 \h </w:instrText>
+            </w:r>
+            <w:r>
+              <w:rPr>
+                <w:noProof/>
+                <w:webHidden/>
+              </w:rPr>
+            </w:r>
+            <w:r>
+              <w:rPr>
+                <w:noProof/>
+                <w:webHidden/>
+              </w:rPr>
+              <w:fldChar w:fldCharType="separate"/>
+            </w:r>
+            <w:r>
+              <w:rPr>
+                <w:noProof/>
+                <w:webHidden/>
+              </w:rPr>
+              <w:t>3</w:t>
+            </w:r>
+            <w:r>
+              <w:rPr>
+                <w:noProof/>
+                <w:webHidden/>
+              </w:rPr>
+              <w:fldChar w:fldCharType="end"/>
+            </w:r>
+          </w:hyperlink>
+        </w:p>
+        <w:p>
+          <w:pPr>
+            <w:pStyle w:val="TOC2"/>
+            <w:tabs>
+              <w:tab w:val="right" w:leader="dot" w:pos="8630"/>
+            </w:tabs>
+            <w:rPr>
+              <w:rFonts w:cstheme="minorBidi"/>
+              <w:noProof/>
+              <w:kern w:val="2"/>
+              <w:sz w:val="24"/>
+              <w:szCs w:val="24"/>
+              <w14:ligatures w14:val="standardContextual"/>
+            </w:rPr>
+          </w:pPr>
+          <w:hyperlink w:anchor="_Toc200208000" w:history="1">
+            <w:r>
+              <w:rPr>
+                <w:rStyle w:val="Hyperlink"/>
+                <w:noProof/>
+              </w:rPr>
+              <w:t>2.3 Verification</w:t>
+            </w:r>
+            <w:r>
+              <w:rPr>
+                <w:noProof/>
+                <w:webHidden/>
+              </w:rPr>
+              <w:tab/>
+            </w:r>
+            <w:r>
+              <w:rPr>
+                <w:noProof/>
+                <w:webHidden/>
+              </w:rPr>
+              <w:fldChar w:fldCharType="begin"/>
+            </w:r>
+            <w:r>
+              <w:rPr>
+                <w:noProof/>
+                <w:webHidden/>
+              </w:rPr>
+              <w:instrText xml:space="preserve"> PAGEREF _Toc200208000 \h </w:instrText>
             </w:r>
             <w:r>
               <w:rPr>
@@ -160,13 +450,13 @@
               <w14:ligatures w14:val="standardContextual"/>
             </w:rPr>
           </w:pPr>
-          <w:hyperlink w:anchor="_Toc200198139" w:history="1">
+          <w:hyperlink w:anchor="_Toc200208001" w:history="1">
             <w:r>
               <w:rPr>
                 <w:rStyle w:val="Hyperlink"/>
                 <w:noProof/>
               </w:rPr>
-              <w:t>2. OpenCV Installation</w:t>
+              <w:t>3. Getting Started with Images</w:t>
             </w:r>
             <w:r>
               <w:rPr>
@@ -187,7 +477,7 @@
                 <w:noProof/>
                 <w:webHidden/>
               </w:rPr>
-              <w:instrText xml:space="preserve"> PAGEREF _Toc200198139 \h </w:instrText>
+              <w:instrText xml:space="preserve"> PAGEREF _Toc200208001 \h </w:instrText>
             </w:r>
             <w:r>
               <w:rPr>
@@ -233,13 +523,13 @@
               <w14:ligatures w14:val="standardContextual"/>
             </w:rPr>
           </w:pPr>
-          <w:hyperlink w:anchor="_Toc200198140" w:history="1">
+          <w:hyperlink w:anchor="_Toc200208002" w:history="1">
             <w:r>
               <w:rPr>
                 <w:rStyle w:val="Hyperlink"/>
                 <w:noProof/>
               </w:rPr>
-              <w:t>2.1 Environment Setup</w:t>
+              <w:t>3.1 Loading &amp; Display</w:t>
             </w:r>
             <w:r>
               <w:rPr>
@@ -260,7 +550,7 @@
                 <w:noProof/>
                 <w:webHidden/>
               </w:rPr>
-              <w:instrText xml:space="preserve"> PAGEREF _Toc200198140 \h </w:instrText>
+              <w:instrText xml:space="preserve"> PAGEREF _Toc200208002 \h </w:instrText>
             </w:r>
             <w:r>
               <w:rPr>
@@ -306,299 +596,7 @@
               <w14:ligatures w14:val="standardContextual"/>
             </w:rPr>
           </w:pPr>
-          <w:hyperlink w:anchor="_Toc200198141" w:history="1">
-            <w:r>
-              <w:rPr>
-                <w:rStyle w:val="Hyperlink"/>
-                <w:noProof/>
-              </w:rPr>
-              <w:t>2.2 Installation Steps</w:t>
-            </w:r>
-            <w:r>
-              <w:rPr>
-                <w:noProof/>
-                <w:webHidden/>
-              </w:rPr>
-              <w:tab/>
-            </w:r>
-            <w:r>
-              <w:rPr>
-                <w:noProof/>
-                <w:webHidden/>
-              </w:rPr>
-              <w:fldChar w:fldCharType="begin"/>
-            </w:r>
-            <w:r>
-              <w:rPr>
-                <w:noProof/>
-                <w:webHidden/>
-              </w:rPr>
-              <w:instrText xml:space="preserve"> PAGEREF _Toc200198141 \h </w:instrText>
-            </w:r>
-            <w:r>
-              <w:rPr>
-                <w:noProof/>
-                <w:webHidden/>
-              </w:rPr>
-            </w:r>
-            <w:r>
-              <w:rPr>
-                <w:noProof/>
-                <w:webHidden/>
-              </w:rPr>
-              <w:fldChar w:fldCharType="separate"/>
-            </w:r>
-            <w:r>
-              <w:rPr>
-                <w:noProof/>
-                <w:webHidden/>
-              </w:rPr>
-              <w:t>4</w:t>
-            </w:r>
-            <w:r>
-              <w:rPr>
-                <w:noProof/>
-                <w:webHidden/>
-              </w:rPr>
-              <w:fldChar w:fldCharType="end"/>
-            </w:r>
-          </w:hyperlink>
-        </w:p>
-        <w:p>
-          <w:pPr>
-            <w:pStyle w:val="TOC2"/>
-            <w:tabs>
-              <w:tab w:val="right" w:leader="dot" w:pos="8630"/>
-            </w:tabs>
-            <w:rPr>
-              <w:rFonts w:cstheme="minorBidi"/>
-              <w:noProof/>
-              <w:kern w:val="2"/>
-              <w:sz w:val="24"/>
-              <w:szCs w:val="24"/>
-              <w14:ligatures w14:val="standardContextual"/>
-            </w:rPr>
-          </w:pPr>
-          <w:hyperlink w:anchor="_Toc200198142" w:history="1">
-            <w:r>
-              <w:rPr>
-                <w:rStyle w:val="Hyperlink"/>
-                <w:noProof/>
-              </w:rPr>
-              <w:t>2.3 Verification</w:t>
-            </w:r>
-            <w:r>
-              <w:rPr>
-                <w:noProof/>
-                <w:webHidden/>
-              </w:rPr>
-              <w:tab/>
-            </w:r>
-            <w:r>
-              <w:rPr>
-                <w:noProof/>
-                <w:webHidden/>
-              </w:rPr>
-              <w:fldChar w:fldCharType="begin"/>
-            </w:r>
-            <w:r>
-              <w:rPr>
-                <w:noProof/>
-                <w:webHidden/>
-              </w:rPr>
-              <w:instrText xml:space="preserve"> PAGEREF _Toc200198142 \h </w:instrText>
-            </w:r>
-            <w:r>
-              <w:rPr>
-                <w:noProof/>
-                <w:webHidden/>
-              </w:rPr>
-            </w:r>
-            <w:r>
-              <w:rPr>
-                <w:noProof/>
-                <w:webHidden/>
-              </w:rPr>
-              <w:fldChar w:fldCharType="separate"/>
-            </w:r>
-            <w:r>
-              <w:rPr>
-                <w:noProof/>
-                <w:webHidden/>
-              </w:rPr>
-              <w:t>4</w:t>
-            </w:r>
-            <w:r>
-              <w:rPr>
-                <w:noProof/>
-                <w:webHidden/>
-              </w:rPr>
-              <w:fldChar w:fldCharType="end"/>
-            </w:r>
-          </w:hyperlink>
-        </w:p>
-        <w:p>
-          <w:pPr>
-            <w:pStyle w:val="TOC1"/>
-            <w:tabs>
-              <w:tab w:val="right" w:leader="dot" w:pos="8630"/>
-            </w:tabs>
-            <w:rPr>
-              <w:rFonts w:cstheme="minorBidi"/>
-              <w:noProof/>
-              <w:kern w:val="2"/>
-              <w:sz w:val="24"/>
-              <w:szCs w:val="24"/>
-              <w14:ligatures w14:val="standardContextual"/>
-            </w:rPr>
-          </w:pPr>
-          <w:hyperlink w:anchor="_Toc200198143" w:history="1">
-            <w:r>
-              <w:rPr>
-                <w:rStyle w:val="Hyperlink"/>
-                <w:noProof/>
-              </w:rPr>
-              <w:t>3. Getting Started with Images</w:t>
-            </w:r>
-            <w:r>
-              <w:rPr>
-                <w:noProof/>
-                <w:webHidden/>
-              </w:rPr>
-              <w:tab/>
-            </w:r>
-            <w:r>
-              <w:rPr>
-                <w:noProof/>
-                <w:webHidden/>
-              </w:rPr>
-              <w:fldChar w:fldCharType="begin"/>
-            </w:r>
-            <w:r>
-              <w:rPr>
-                <w:noProof/>
-                <w:webHidden/>
-              </w:rPr>
-              <w:instrText xml:space="preserve"> PAGEREF _Toc200198143 \h </w:instrText>
-            </w:r>
-            <w:r>
-              <w:rPr>
-                <w:noProof/>
-                <w:webHidden/>
-              </w:rPr>
-            </w:r>
-            <w:r>
-              <w:rPr>
-                <w:noProof/>
-                <w:webHidden/>
-              </w:rPr>
-              <w:fldChar w:fldCharType="separate"/>
-            </w:r>
-            <w:r>
-              <w:rPr>
-                <w:noProof/>
-                <w:webHidden/>
-              </w:rPr>
-              <w:t>4</w:t>
-            </w:r>
-            <w:r>
-              <w:rPr>
-                <w:noProof/>
-                <w:webHidden/>
-              </w:rPr>
-              <w:fldChar w:fldCharType="end"/>
-            </w:r>
-          </w:hyperlink>
-        </w:p>
-        <w:p>
-          <w:pPr>
-            <w:pStyle w:val="TOC2"/>
-            <w:tabs>
-              <w:tab w:val="right" w:leader="dot" w:pos="8630"/>
-            </w:tabs>
-            <w:rPr>
-              <w:rFonts w:cstheme="minorBidi"/>
-              <w:noProof/>
-              <w:kern w:val="2"/>
-              <w:sz w:val="24"/>
-              <w:szCs w:val="24"/>
-              <w14:ligatures w14:val="standardContextual"/>
-            </w:rPr>
-          </w:pPr>
-          <w:hyperlink w:anchor="_Toc200198144" w:history="1">
-            <w:r>
-              <w:rPr>
-                <w:rStyle w:val="Hyperlink"/>
-                <w:noProof/>
-              </w:rPr>
-              <w:t>3.1 Loading &amp; Display</w:t>
-            </w:r>
-            <w:r>
-              <w:rPr>
-                <w:noProof/>
-                <w:webHidden/>
-              </w:rPr>
-              <w:tab/>
-            </w:r>
-            <w:r>
-              <w:rPr>
-                <w:noProof/>
-                <w:webHidden/>
-              </w:rPr>
-              <w:fldChar w:fldCharType="begin"/>
-            </w:r>
-            <w:r>
-              <w:rPr>
-                <w:noProof/>
-                <w:webHidden/>
-              </w:rPr>
-              <w:instrText xml:space="preserve"> PAGEREF _Toc200198144 \h </w:instrText>
-            </w:r>
-            <w:r>
-              <w:rPr>
-                <w:noProof/>
-                <w:webHidden/>
-              </w:rPr>
-            </w:r>
-            <w:r>
-              <w:rPr>
-                <w:noProof/>
-                <w:webHidden/>
-              </w:rPr>
-              <w:fldChar w:fldCharType="separate"/>
-            </w:r>
-            <w:r>
-              <w:rPr>
-                <w:noProof/>
-                <w:webHidden/>
-              </w:rPr>
-              <w:t>4</w:t>
-            </w:r>
-            <w:r>
-              <w:rPr>
-                <w:noProof/>
-                <w:webHidden/>
-              </w:rPr>
-              <w:fldChar w:fldCharType="end"/>
-            </w:r>
-          </w:hyperlink>
-        </w:p>
-        <w:p>
-          <w:pPr>
-            <w:pStyle w:val="TOC2"/>
-            <w:tabs>
-              <w:tab w:val="right" w:leader="dot" w:pos="8630"/>
-            </w:tabs>
-            <w:rPr>
-              <w:rFonts w:cstheme="minorBidi"/>
-              <w:noProof/>
-              <w:kern w:val="2"/>
-              <w:sz w:val="24"/>
-              <w:szCs w:val="24"/>
-              <w14:ligatures w14:val="standardContextual"/>
-            </w:rPr>
-          </w:pPr>
-          <w:hyperlink w:anchor="_Toc200198145" w:history="1">
+          <w:hyperlink w:anchor="_Toc200208003" w:history="1">
             <w:r>
               <w:rPr>
                 <w:rStyle w:val="Hyperlink"/>
@@ -625,7 +623,7 @@
                 <w:noProof/>
                 <w:webHidden/>
               </w:rPr>
-              <w:instrText xml:space="preserve"> PAGEREF _Toc200198145 \h </w:instrText>
+              <w:instrText xml:space="preserve"> PAGEREF _Toc200208003 \h </w:instrText>
             </w:r>
             <w:r>
               <w:rPr>
@@ -645,7 +643,7 @@
                 <w:noProof/>
                 <w:webHidden/>
               </w:rPr>
-              <w:t>4</w:t>
+              <w:t>6</w:t>
             </w:r>
             <w:r>
               <w:rPr>
@@ -671,7 +669,7 @@
               <w14:ligatures w14:val="standardContextual"/>
             </w:rPr>
           </w:pPr>
-          <w:hyperlink w:anchor="_Toc200198146" w:history="1">
+          <w:hyperlink w:anchor="_Toc200208004" w:history="1">
             <w:r>
               <w:rPr>
                 <w:rStyle w:val="Hyperlink"/>
@@ -698,7 +696,7 @@
                 <w:noProof/>
                 <w:webHidden/>
               </w:rPr>
-              <w:instrText xml:space="preserve"> PAGEREF _Toc200198146 \h </w:instrText>
+              <w:instrText xml:space="preserve"> PAGEREF _Toc200208004 \h </w:instrText>
             </w:r>
             <w:r>
               <w:rPr>
@@ -718,7 +716,7 @@
                 <w:noProof/>
                 <w:webHidden/>
               </w:rPr>
-              <w:t>4</w:t>
+              <w:t>9</w:t>
             </w:r>
             <w:r>
               <w:rPr>
@@ -744,13 +742,13 @@
               <w14:ligatures w14:val="standardContextual"/>
             </w:rPr>
           </w:pPr>
-          <w:hyperlink w:anchor="_Toc200198147" w:history="1">
+          <w:hyperlink w:anchor="_Toc200208005" w:history="1">
             <w:r>
               <w:rPr>
                 <w:rStyle w:val="Hyperlink"/>
                 <w:noProof/>
               </w:rPr>
-              <w:t>4.1 Resizing &amp; Cropping</w:t>
+              <w:t>4.1 Color Channels</w:t>
             </w:r>
             <w:r>
               <w:rPr>
@@ -771,7 +769,7 @@
                 <w:noProof/>
                 <w:webHidden/>
               </w:rPr>
-              <w:instrText xml:space="preserve"> PAGEREF _Toc200198147 \h </w:instrText>
+              <w:instrText xml:space="preserve"> PAGEREF _Toc200208005 \h </w:instrText>
             </w:r>
             <w:r>
               <w:rPr>
@@ -791,7 +789,7 @@
                 <w:noProof/>
                 <w:webHidden/>
               </w:rPr>
-              <w:t>4</w:t>
+              <w:t>9</w:t>
             </w:r>
             <w:r>
               <w:rPr>
@@ -817,7 +815,7 @@
               <w14:ligatures w14:val="standardContextual"/>
             </w:rPr>
           </w:pPr>
-          <w:hyperlink w:anchor="_Toc200198148" w:history="1">
+          <w:hyperlink w:anchor="_Toc200208006" w:history="1">
             <w:r>
               <w:rPr>
                 <w:rStyle w:val="Hyperlink"/>
@@ -844,7 +842,7 @@
                 <w:noProof/>
                 <w:webHidden/>
               </w:rPr>
-              <w:instrText xml:space="preserve"> PAGEREF _Toc200198148 \h </w:instrText>
+              <w:instrText xml:space="preserve"> PAGEREF _Toc200208006 \h </w:instrText>
             </w:r>
             <w:r>
               <w:rPr>
@@ -864,80 +862,7 @@
                 <w:noProof/>
                 <w:webHidden/>
               </w:rPr>
-              <w:t>4</w:t>
-            </w:r>
-            <w:r>
-              <w:rPr>
-                <w:noProof/>
-                <w:webHidden/>
-              </w:rPr>
-              <w:fldChar w:fldCharType="end"/>
-            </w:r>
-          </w:hyperlink>
-        </w:p>
-        <w:p>
-          <w:pPr>
-            <w:pStyle w:val="TOC2"/>
-            <w:tabs>
-              <w:tab w:val="right" w:leader="dot" w:pos="8630"/>
-            </w:tabs>
-            <w:rPr>
-              <w:rFonts w:cstheme="minorBidi"/>
-              <w:noProof/>
-              <w:kern w:val="2"/>
-              <w:sz w:val="24"/>
-              <w:szCs w:val="24"/>
-              <w14:ligatures w14:val="standardContextual"/>
-            </w:rPr>
-          </w:pPr>
-          <w:hyperlink w:anchor="_Toc200198149" w:history="1">
-            <w:r>
-              <w:rPr>
-                <w:rStyle w:val="Hyperlink"/>
-                <w:noProof/>
-              </w:rPr>
-              <w:t>4.3 Drawing Primitives</w:t>
-            </w:r>
-            <w:r>
-              <w:rPr>
-                <w:noProof/>
-                <w:webHidden/>
-              </w:rPr>
-              <w:tab/>
-            </w:r>
-            <w:r>
-              <w:rPr>
-                <w:noProof/>
-                <w:webHidden/>
-              </w:rPr>
-              <w:fldChar w:fldCharType="begin"/>
-            </w:r>
-            <w:r>
-              <w:rPr>
-                <w:noProof/>
-                <w:webHidden/>
-              </w:rPr>
-              <w:instrText xml:space="preserve"> PAGEREF _Toc200198149 \h </w:instrText>
-            </w:r>
-            <w:r>
-              <w:rPr>
-                <w:noProof/>
-                <w:webHidden/>
-              </w:rPr>
-            </w:r>
-            <w:r>
-              <w:rPr>
-                <w:noProof/>
-                <w:webHidden/>
-              </w:rPr>
-              <w:fldChar w:fldCharType="separate"/>
-            </w:r>
-            <w:r>
-              <w:rPr>
-                <w:noProof/>
-                <w:webHidden/>
-              </w:rPr>
-              <w:t>4</w:t>
+              <w:t>10</w:t>
             </w:r>
             <w:r>
               <w:rPr>
@@ -963,13 +888,13 @@
               <w14:ligatures w14:val="standardContextual"/>
             </w:rPr>
           </w:pPr>
-          <w:hyperlink w:anchor="_Toc200198150" w:history="1">
+          <w:hyperlink w:anchor="_Toc200208007" w:history="1">
             <w:r>
               <w:rPr>
                 <w:rStyle w:val="Hyperlink"/>
                 <w:noProof/>
               </w:rPr>
-              <w:t>5. Image Annotation</w:t>
+              <w:t>Conclusion</w:t>
             </w:r>
             <w:r>
               <w:rPr>
@@ -990,7 +915,7 @@
                 <w:noProof/>
                 <w:webHidden/>
               </w:rPr>
-              <w:instrText xml:space="preserve"> PAGEREF _Toc200198150 \h </w:instrText>
+              <w:instrText xml:space="preserve"> PAGEREF _Toc200208007 \h </w:instrText>
             </w:r>
             <w:r>
               <w:rPr>
@@ -1010,1905 +935,7 @@
                 <w:noProof/>
                 <w:webHidden/>
               </w:rPr>
-              <w:t>4</w:t>
-            </w:r>
-            <w:r>
-              <w:rPr>
-                <w:noProof/>
-                <w:webHidden/>
-              </w:rPr>
-              <w:fldChar w:fldCharType="end"/>
-            </w:r>
-          </w:hyperlink>
-        </w:p>
-        <w:p>
-          <w:pPr>
-            <w:pStyle w:val="TOC2"/>
-            <w:tabs>
-              <w:tab w:val="right" w:leader="dot" w:pos="8630"/>
-            </w:tabs>
-            <w:rPr>
-              <w:rFonts w:cstheme="minorBidi"/>
-              <w:noProof/>
-              <w:kern w:val="2"/>
-              <w:sz w:val="24"/>
-              <w:szCs w:val="24"/>
-              <w14:ligatures w14:val="standardContextual"/>
-            </w:rPr>
-          </w:pPr>
-          <w:hyperlink w:anchor="_Toc200198151" w:history="1">
-            <w:r>
-              <w:rPr>
-                <w:rStyle w:val="Hyperlink"/>
-                <w:noProof/>
-              </w:rPr>
-              <w:t>5.1 Manual Annotation</w:t>
-            </w:r>
-            <w:r>
-              <w:rPr>
-                <w:noProof/>
-                <w:webHidden/>
-              </w:rPr>
-              <w:tab/>
-            </w:r>
-            <w:r>
-              <w:rPr>
-                <w:noProof/>
-                <w:webHidden/>
-              </w:rPr>
-              <w:fldChar w:fldCharType="begin"/>
-            </w:r>
-            <w:r>
-              <w:rPr>
-                <w:noProof/>
-                <w:webHidden/>
-              </w:rPr>
-              <w:instrText xml:space="preserve"> PAGEREF _Toc200198151 \h </w:instrText>
-            </w:r>
-            <w:r>
-              <w:rPr>
-                <w:noProof/>
-                <w:webHidden/>
-              </w:rPr>
-            </w:r>
-            <w:r>
-              <w:rPr>
-                <w:noProof/>
-                <w:webHidden/>
-              </w:rPr>
-              <w:fldChar w:fldCharType="separate"/>
-            </w:r>
-            <w:r>
-              <w:rPr>
-                <w:noProof/>
-                <w:webHidden/>
-              </w:rPr>
-              <w:t>4</w:t>
-            </w:r>
-            <w:r>
-              <w:rPr>
-                <w:noProof/>
-                <w:webHidden/>
-              </w:rPr>
-              <w:fldChar w:fldCharType="end"/>
-            </w:r>
-          </w:hyperlink>
-        </w:p>
-        <w:p>
-          <w:pPr>
-            <w:pStyle w:val="TOC2"/>
-            <w:tabs>
-              <w:tab w:val="right" w:leader="dot" w:pos="8630"/>
-            </w:tabs>
-            <w:rPr>
-              <w:rFonts w:cstheme="minorBidi"/>
-              <w:noProof/>
-              <w:kern w:val="2"/>
-              <w:sz w:val="24"/>
-              <w:szCs w:val="24"/>
-              <w14:ligatures w14:val="standardContextual"/>
-            </w:rPr>
-          </w:pPr>
-          <w:hyperlink w:anchor="_Toc200198152" w:history="1">
-            <w:r>
-              <w:rPr>
-                <w:rStyle w:val="Hyperlink"/>
-                <w:noProof/>
-              </w:rPr>
-              <w:t>5.2 Programmatic Annotation</w:t>
-            </w:r>
-            <w:r>
-              <w:rPr>
-                <w:noProof/>
-                <w:webHidden/>
-              </w:rPr>
-              <w:tab/>
-            </w:r>
-            <w:r>
-              <w:rPr>
-                <w:noProof/>
-                <w:webHidden/>
-              </w:rPr>
-              <w:fldChar w:fldCharType="begin"/>
-            </w:r>
-            <w:r>
-              <w:rPr>
-                <w:noProof/>
-                <w:webHidden/>
-              </w:rPr>
-              <w:instrText xml:space="preserve"> PAGEREF _Toc200198152 \h </w:instrText>
-            </w:r>
-            <w:r>
-              <w:rPr>
-                <w:noProof/>
-                <w:webHidden/>
-              </w:rPr>
-            </w:r>
-            <w:r>
-              <w:rPr>
-                <w:noProof/>
-                <w:webHidden/>
-              </w:rPr>
-              <w:fldChar w:fldCharType="separate"/>
-            </w:r>
-            <w:r>
-              <w:rPr>
-                <w:noProof/>
-                <w:webHidden/>
-              </w:rPr>
-              <w:t>4</w:t>
-            </w:r>
-            <w:r>
-              <w:rPr>
-                <w:noProof/>
-                <w:webHidden/>
-              </w:rPr>
-              <w:fldChar w:fldCharType="end"/>
-            </w:r>
-          </w:hyperlink>
-        </w:p>
-        <w:p>
-          <w:pPr>
-            <w:pStyle w:val="TOC1"/>
-            <w:tabs>
-              <w:tab w:val="right" w:leader="dot" w:pos="8630"/>
-            </w:tabs>
-            <w:rPr>
-              <w:rFonts w:cstheme="minorBidi"/>
-              <w:noProof/>
-              <w:kern w:val="2"/>
-              <w:sz w:val="24"/>
-              <w:szCs w:val="24"/>
-              <w14:ligatures w14:val="standardContextual"/>
-            </w:rPr>
-          </w:pPr>
-          <w:hyperlink w:anchor="_Toc200198153" w:history="1">
-            <w:r>
-              <w:rPr>
-                <w:rStyle w:val="Hyperlink"/>
-                <w:noProof/>
-              </w:rPr>
-              <w:t>6. Image Enhancement</w:t>
-            </w:r>
-            <w:r>
-              <w:rPr>
-                <w:noProof/>
-                <w:webHidden/>
-              </w:rPr>
-              <w:tab/>
-            </w:r>
-            <w:r>
-              <w:rPr>
-                <w:noProof/>
-                <w:webHidden/>
-              </w:rPr>
-              <w:fldChar w:fldCharType="begin"/>
-            </w:r>
-            <w:r>
-              <w:rPr>
-                <w:noProof/>
-                <w:webHidden/>
-              </w:rPr>
-              <w:instrText xml:space="preserve"> PAGEREF _Toc200198153 \h </w:instrText>
-            </w:r>
-            <w:r>
-              <w:rPr>
-                <w:noProof/>
-                <w:webHidden/>
-              </w:rPr>
-            </w:r>
-            <w:r>
-              <w:rPr>
-                <w:noProof/>
-                <w:webHidden/>
-              </w:rPr>
-              <w:fldChar w:fldCharType="separate"/>
-            </w:r>
-            <w:r>
-              <w:rPr>
-                <w:noProof/>
-                <w:webHidden/>
-              </w:rPr>
-              <w:t>4</w:t>
-            </w:r>
-            <w:r>
-              <w:rPr>
-                <w:noProof/>
-                <w:webHidden/>
-              </w:rPr>
-              <w:fldChar w:fldCharType="end"/>
-            </w:r>
-          </w:hyperlink>
-        </w:p>
-        <w:p>
-          <w:pPr>
-            <w:pStyle w:val="TOC2"/>
-            <w:tabs>
-              <w:tab w:val="right" w:leader="dot" w:pos="8630"/>
-            </w:tabs>
-            <w:rPr>
-              <w:rFonts w:cstheme="minorBidi"/>
-              <w:noProof/>
-              <w:kern w:val="2"/>
-              <w:sz w:val="24"/>
-              <w:szCs w:val="24"/>
-              <w14:ligatures w14:val="standardContextual"/>
-            </w:rPr>
-          </w:pPr>
-          <w:hyperlink w:anchor="_Toc200198154" w:history="1">
-            <w:r>
-              <w:rPr>
-                <w:rStyle w:val="Hyperlink"/>
-                <w:noProof/>
-              </w:rPr>
-              <w:t>6.1 Histogram Equalization</w:t>
-            </w:r>
-            <w:r>
-              <w:rPr>
-                <w:noProof/>
-                <w:webHidden/>
-              </w:rPr>
-              <w:tab/>
-            </w:r>
-            <w:r>
-              <w:rPr>
-                <w:noProof/>
-                <w:webHidden/>
-              </w:rPr>
-              <w:fldChar w:fldCharType="begin"/>
-            </w:r>
-            <w:r>
-              <w:rPr>
-                <w:noProof/>
-                <w:webHidden/>
-              </w:rPr>
-              <w:instrText xml:space="preserve"> PAGEREF _Toc200198154 \h </w:instrText>
-            </w:r>
-            <w:r>
-              <w:rPr>
-                <w:noProof/>
-                <w:webHidden/>
-              </w:rPr>
-            </w:r>
-            <w:r>
-              <w:rPr>
-                <w:noProof/>
-                <w:webHidden/>
-              </w:rPr>
-              <w:fldChar w:fldCharType="separate"/>
-            </w:r>
-            <w:r>
-              <w:rPr>
-                <w:noProof/>
-                <w:webHidden/>
-              </w:rPr>
-              <w:t>4</w:t>
-            </w:r>
-            <w:r>
-              <w:rPr>
-                <w:noProof/>
-                <w:webHidden/>
-              </w:rPr>
-              <w:fldChar w:fldCharType="end"/>
-            </w:r>
-          </w:hyperlink>
-        </w:p>
-        <w:p>
-          <w:pPr>
-            <w:pStyle w:val="TOC2"/>
-            <w:tabs>
-              <w:tab w:val="right" w:leader="dot" w:pos="8630"/>
-            </w:tabs>
-            <w:rPr>
-              <w:rFonts w:cstheme="minorBidi"/>
-              <w:noProof/>
-              <w:kern w:val="2"/>
-              <w:sz w:val="24"/>
-              <w:szCs w:val="24"/>
-              <w14:ligatures w14:val="standardContextual"/>
-            </w:rPr>
-          </w:pPr>
-          <w:hyperlink w:anchor="_Toc200198155" w:history="1">
-            <w:r>
-              <w:rPr>
-                <w:rStyle w:val="Hyperlink"/>
-                <w:noProof/>
-              </w:rPr>
-              <w:t>6.2 Contrast/Brightness</w:t>
-            </w:r>
-            <w:r>
-              <w:rPr>
-                <w:noProof/>
-                <w:webHidden/>
-              </w:rPr>
-              <w:tab/>
-            </w:r>
-            <w:r>
-              <w:rPr>
-                <w:noProof/>
-                <w:webHidden/>
-              </w:rPr>
-              <w:fldChar w:fldCharType="begin"/>
-            </w:r>
-            <w:r>
-              <w:rPr>
-                <w:noProof/>
-                <w:webHidden/>
-              </w:rPr>
-              <w:instrText xml:space="preserve"> PAGEREF _Toc200198155 \h </w:instrText>
-            </w:r>
-            <w:r>
-              <w:rPr>
-                <w:noProof/>
-                <w:webHidden/>
-              </w:rPr>
-            </w:r>
-            <w:r>
-              <w:rPr>
-                <w:noProof/>
-                <w:webHidden/>
-              </w:rPr>
-              <w:fldChar w:fldCharType="separate"/>
-            </w:r>
-            <w:r>
-              <w:rPr>
-                <w:noProof/>
-                <w:webHidden/>
-              </w:rPr>
-              <w:t>4</w:t>
-            </w:r>
-            <w:r>
-              <w:rPr>
-                <w:noProof/>
-                <w:webHidden/>
-              </w:rPr>
-              <w:fldChar w:fldCharType="end"/>
-            </w:r>
-          </w:hyperlink>
-        </w:p>
-        <w:p>
-          <w:pPr>
-            <w:pStyle w:val="TOC2"/>
-            <w:tabs>
-              <w:tab w:val="right" w:leader="dot" w:pos="8630"/>
-            </w:tabs>
-            <w:rPr>
-              <w:rFonts w:cstheme="minorBidi"/>
-              <w:noProof/>
-              <w:kern w:val="2"/>
-              <w:sz w:val="24"/>
-              <w:szCs w:val="24"/>
-              <w14:ligatures w14:val="standardContextual"/>
-            </w:rPr>
-          </w:pPr>
-          <w:hyperlink w:anchor="_Toc200198156" w:history="1">
-            <w:r>
-              <w:rPr>
-                <w:rStyle w:val="Hyperlink"/>
-                <w:noProof/>
-              </w:rPr>
-              <w:t>6.3 Filtering (Sharpen/Blur)</w:t>
-            </w:r>
-            <w:r>
-              <w:rPr>
-                <w:noProof/>
-                <w:webHidden/>
-              </w:rPr>
-              <w:tab/>
-            </w:r>
-            <w:r>
-              <w:rPr>
-                <w:noProof/>
-                <w:webHidden/>
-              </w:rPr>
-              <w:fldChar w:fldCharType="begin"/>
-            </w:r>
-            <w:r>
-              <w:rPr>
-                <w:noProof/>
-                <w:webHidden/>
-              </w:rPr>
-              <w:instrText xml:space="preserve"> PAGEREF _Toc200198156 \h </w:instrText>
-            </w:r>
-            <w:r>
-              <w:rPr>
-                <w:noProof/>
-                <w:webHidden/>
-              </w:rPr>
-            </w:r>
-            <w:r>
-              <w:rPr>
-                <w:noProof/>
-                <w:webHidden/>
-              </w:rPr>
-              <w:fldChar w:fldCharType="separate"/>
-            </w:r>
-            <w:r>
-              <w:rPr>
-                <w:noProof/>
-                <w:webHidden/>
-              </w:rPr>
-              <w:t>4</w:t>
-            </w:r>
-            <w:r>
-              <w:rPr>
-                <w:noProof/>
-                <w:webHidden/>
-              </w:rPr>
-              <w:fldChar w:fldCharType="end"/>
-            </w:r>
-          </w:hyperlink>
-        </w:p>
-        <w:p>
-          <w:pPr>
-            <w:pStyle w:val="TOC1"/>
-            <w:tabs>
-              <w:tab w:val="right" w:leader="dot" w:pos="8630"/>
-            </w:tabs>
-            <w:rPr>
-              <w:rFonts w:cstheme="minorBidi"/>
-              <w:noProof/>
-              <w:kern w:val="2"/>
-              <w:sz w:val="24"/>
-              <w:szCs w:val="24"/>
-              <w14:ligatures w14:val="standardContextual"/>
-            </w:rPr>
-          </w:pPr>
-          <w:hyperlink w:anchor="_Toc200198157" w:history="1">
-            <w:r>
-              <w:rPr>
-                <w:rStyle w:val="Hyperlink"/>
-                <w:noProof/>
-              </w:rPr>
-              <w:t>7. Accessing the Camera</w:t>
-            </w:r>
-            <w:r>
-              <w:rPr>
-                <w:noProof/>
-                <w:webHidden/>
-              </w:rPr>
-              <w:tab/>
-            </w:r>
-            <w:r>
-              <w:rPr>
-                <w:noProof/>
-                <w:webHidden/>
-              </w:rPr>
-              <w:fldChar w:fldCharType="begin"/>
-            </w:r>
-            <w:r>
-              <w:rPr>
-                <w:noProof/>
-                <w:webHidden/>
-              </w:rPr>
-              <w:instrText xml:space="preserve"> PAGEREF _Toc200198157 \h </w:instrText>
-            </w:r>
-            <w:r>
-              <w:rPr>
-                <w:noProof/>
-                <w:webHidden/>
-              </w:rPr>
-            </w:r>
-            <w:r>
-              <w:rPr>
-                <w:noProof/>
-                <w:webHidden/>
-              </w:rPr>
-              <w:fldChar w:fldCharType="separate"/>
-            </w:r>
-            <w:r>
-              <w:rPr>
-                <w:noProof/>
-                <w:webHidden/>
-              </w:rPr>
-              <w:t>4</w:t>
-            </w:r>
-            <w:r>
-              <w:rPr>
-                <w:noProof/>
-                <w:webHidden/>
-              </w:rPr>
-              <w:fldChar w:fldCharType="end"/>
-            </w:r>
-          </w:hyperlink>
-        </w:p>
-        <w:p>
-          <w:pPr>
-            <w:pStyle w:val="TOC2"/>
-            <w:tabs>
-              <w:tab w:val="right" w:leader="dot" w:pos="8630"/>
-            </w:tabs>
-            <w:rPr>
-              <w:rFonts w:cstheme="minorBidi"/>
-              <w:noProof/>
-              <w:kern w:val="2"/>
-              <w:sz w:val="24"/>
-              <w:szCs w:val="24"/>
-              <w14:ligatures w14:val="standardContextual"/>
-            </w:rPr>
-          </w:pPr>
-          <w:hyperlink w:anchor="_Toc200198158" w:history="1">
-            <w:r>
-              <w:rPr>
-                <w:rStyle w:val="Hyperlink"/>
-                <w:noProof/>
-              </w:rPr>
-              <w:t>7.1 Initialization</w:t>
-            </w:r>
-            <w:r>
-              <w:rPr>
-                <w:noProof/>
-                <w:webHidden/>
-              </w:rPr>
-              <w:tab/>
-            </w:r>
-            <w:r>
-              <w:rPr>
-                <w:noProof/>
-                <w:webHidden/>
-              </w:rPr>
-              <w:fldChar w:fldCharType="begin"/>
-            </w:r>
-            <w:r>
-              <w:rPr>
-                <w:noProof/>
-                <w:webHidden/>
-              </w:rPr>
-              <w:instrText xml:space="preserve"> PAGEREF _Toc200198158 \h </w:instrText>
-            </w:r>
-            <w:r>
-              <w:rPr>
-                <w:noProof/>
-                <w:webHidden/>
-              </w:rPr>
-            </w:r>
-            <w:r>
-              <w:rPr>
-                <w:noProof/>
-                <w:webHidden/>
-              </w:rPr>
-              <w:fldChar w:fldCharType="separate"/>
-            </w:r>
-            <w:r>
-              <w:rPr>
-                <w:noProof/>
-                <w:webHidden/>
-              </w:rPr>
-              <w:t>4</w:t>
-            </w:r>
-            <w:r>
-              <w:rPr>
-                <w:noProof/>
-                <w:webHidden/>
-              </w:rPr>
-              <w:fldChar w:fldCharType="end"/>
-            </w:r>
-          </w:hyperlink>
-        </w:p>
-        <w:p>
-          <w:pPr>
-            <w:pStyle w:val="TOC2"/>
-            <w:tabs>
-              <w:tab w:val="right" w:leader="dot" w:pos="8630"/>
-            </w:tabs>
-            <w:rPr>
-              <w:rFonts w:cstheme="minorBidi"/>
-              <w:noProof/>
-              <w:kern w:val="2"/>
-              <w:sz w:val="24"/>
-              <w:szCs w:val="24"/>
-              <w14:ligatures w14:val="standardContextual"/>
-            </w:rPr>
-          </w:pPr>
-          <w:hyperlink w:anchor="_Toc200198159" w:history="1">
-            <w:r>
-              <w:rPr>
-                <w:rStyle w:val="Hyperlink"/>
-                <w:noProof/>
-              </w:rPr>
-              <w:t>7.2 Capture Loop</w:t>
-            </w:r>
-            <w:r>
-              <w:rPr>
-                <w:noProof/>
-                <w:webHidden/>
-              </w:rPr>
-              <w:tab/>
-            </w:r>
-            <w:r>
-              <w:rPr>
-                <w:noProof/>
-                <w:webHidden/>
-              </w:rPr>
-              <w:fldChar w:fldCharType="begin"/>
-            </w:r>
-            <w:r>
-              <w:rPr>
-                <w:noProof/>
-                <w:webHidden/>
-              </w:rPr>
-              <w:instrText xml:space="preserve"> PAGEREF _Toc200198159 \h </w:instrText>
-            </w:r>
-            <w:r>
-              <w:rPr>
-                <w:noProof/>
-                <w:webHidden/>
-              </w:rPr>
-            </w:r>
-            <w:r>
-              <w:rPr>
-                <w:noProof/>
-                <w:webHidden/>
-              </w:rPr>
-              <w:fldChar w:fldCharType="separate"/>
-            </w:r>
-            <w:r>
-              <w:rPr>
-                <w:noProof/>
-                <w:webHidden/>
-              </w:rPr>
-              <w:t>5</w:t>
-            </w:r>
-            <w:r>
-              <w:rPr>
-                <w:noProof/>
-                <w:webHidden/>
-              </w:rPr>
-              <w:fldChar w:fldCharType="end"/>
-            </w:r>
-          </w:hyperlink>
-        </w:p>
-        <w:p>
-          <w:pPr>
-            <w:pStyle w:val="TOC2"/>
-            <w:tabs>
-              <w:tab w:val="right" w:leader="dot" w:pos="8630"/>
-            </w:tabs>
-            <w:rPr>
-              <w:rFonts w:cstheme="minorBidi"/>
-              <w:noProof/>
-              <w:kern w:val="2"/>
-              <w:sz w:val="24"/>
-              <w:szCs w:val="24"/>
-              <w14:ligatures w14:val="standardContextual"/>
-            </w:rPr>
-          </w:pPr>
-          <w:hyperlink w:anchor="_Toc200198160" w:history="1">
-            <w:r>
-              <w:rPr>
-                <w:rStyle w:val="Hyperlink"/>
-                <w:noProof/>
-              </w:rPr>
-              <w:t>7.3 Cleanup &amp; Release</w:t>
-            </w:r>
-            <w:r>
-              <w:rPr>
-                <w:noProof/>
-                <w:webHidden/>
-              </w:rPr>
-              <w:tab/>
-            </w:r>
-            <w:r>
-              <w:rPr>
-                <w:noProof/>
-                <w:webHidden/>
-              </w:rPr>
-              <w:fldChar w:fldCharType="begin"/>
-            </w:r>
-            <w:r>
-              <w:rPr>
-                <w:noProof/>
-                <w:webHidden/>
-              </w:rPr>
-              <w:instrText xml:space="preserve"> PAGEREF _Toc200198160 \h </w:instrText>
-            </w:r>
-            <w:r>
-              <w:rPr>
-                <w:noProof/>
-                <w:webHidden/>
-              </w:rPr>
-            </w:r>
-            <w:r>
-              <w:rPr>
-                <w:noProof/>
-                <w:webHidden/>
-              </w:rPr>
-              <w:fldChar w:fldCharType="separate"/>
-            </w:r>
-            <w:r>
-              <w:rPr>
-                <w:noProof/>
-                <w:webHidden/>
-              </w:rPr>
-              <w:t>5</w:t>
-            </w:r>
-            <w:r>
-              <w:rPr>
-                <w:noProof/>
-                <w:webHidden/>
-              </w:rPr>
-              <w:fldChar w:fldCharType="end"/>
-            </w:r>
-          </w:hyperlink>
-        </w:p>
-        <w:p>
-          <w:pPr>
-            <w:pStyle w:val="TOC1"/>
-            <w:tabs>
-              <w:tab w:val="right" w:leader="dot" w:pos="8630"/>
-            </w:tabs>
-            <w:rPr>
-              <w:rFonts w:cstheme="minorBidi"/>
-              <w:noProof/>
-              <w:kern w:val="2"/>
-              <w:sz w:val="24"/>
-              <w:szCs w:val="24"/>
-              <w14:ligatures w14:val="standardContextual"/>
-            </w:rPr>
-          </w:pPr>
-          <w:hyperlink w:anchor="_Toc200198161" w:history="1">
-            <w:r>
-              <w:rPr>
-                <w:rStyle w:val="Hyperlink"/>
-                <w:noProof/>
-              </w:rPr>
-              <w:t>8. Video Writing</w:t>
-            </w:r>
-            <w:r>
-              <w:rPr>
-                <w:noProof/>
-                <w:webHidden/>
-              </w:rPr>
-              <w:tab/>
-            </w:r>
-            <w:r>
-              <w:rPr>
-                <w:noProof/>
-                <w:webHidden/>
-              </w:rPr>
-              <w:fldChar w:fldCharType="begin"/>
-            </w:r>
-            <w:r>
-              <w:rPr>
-                <w:noProof/>
-                <w:webHidden/>
-              </w:rPr>
-              <w:instrText xml:space="preserve"> PAGEREF _Toc200198161 \h </w:instrText>
-            </w:r>
-            <w:r>
-              <w:rPr>
-                <w:noProof/>
-                <w:webHidden/>
-              </w:rPr>
-            </w:r>
-            <w:r>
-              <w:rPr>
-                <w:noProof/>
-                <w:webHidden/>
-              </w:rPr>
-              <w:fldChar w:fldCharType="separate"/>
-            </w:r>
-            <w:r>
-              <w:rPr>
-                <w:noProof/>
-                <w:webHidden/>
-              </w:rPr>
-              <w:t>5</w:t>
-            </w:r>
-            <w:r>
-              <w:rPr>
-                <w:noProof/>
-                <w:webHidden/>
-              </w:rPr>
-              <w:fldChar w:fldCharType="end"/>
-            </w:r>
-          </w:hyperlink>
-        </w:p>
-        <w:p>
-          <w:pPr>
-            <w:pStyle w:val="TOC2"/>
-            <w:tabs>
-              <w:tab w:val="right" w:leader="dot" w:pos="8630"/>
-            </w:tabs>
-            <w:rPr>
-              <w:rFonts w:cstheme="minorBidi"/>
-              <w:noProof/>
-              <w:kern w:val="2"/>
-              <w:sz w:val="24"/>
-              <w:szCs w:val="24"/>
-              <w14:ligatures w14:val="standardContextual"/>
-            </w:rPr>
-          </w:pPr>
-          <w:hyperlink w:anchor="_Toc200198162" w:history="1">
-            <w:r>
-              <w:rPr>
-                <w:rStyle w:val="Hyperlink"/>
-                <w:noProof/>
-              </w:rPr>
-              <w:t>8.1 VideoWriter Setup</w:t>
-            </w:r>
-            <w:r>
-              <w:rPr>
-                <w:noProof/>
-                <w:webHidden/>
-              </w:rPr>
-              <w:tab/>
-            </w:r>
-            <w:r>
-              <w:rPr>
-                <w:noProof/>
-                <w:webHidden/>
-              </w:rPr>
-              <w:fldChar w:fldCharType="begin"/>
-            </w:r>
-            <w:r>
-              <w:rPr>
-                <w:noProof/>
-                <w:webHidden/>
-              </w:rPr>
-              <w:instrText xml:space="preserve"> PAGEREF _Toc200198162 \h </w:instrText>
-            </w:r>
-            <w:r>
-              <w:rPr>
-                <w:noProof/>
-                <w:webHidden/>
-              </w:rPr>
-            </w:r>
-            <w:r>
-              <w:rPr>
-                <w:noProof/>
-                <w:webHidden/>
-              </w:rPr>
-              <w:fldChar w:fldCharType="separate"/>
-            </w:r>
-            <w:r>
-              <w:rPr>
-                <w:noProof/>
-                <w:webHidden/>
-              </w:rPr>
-              <w:t>5</w:t>
-            </w:r>
-            <w:r>
-              <w:rPr>
-                <w:noProof/>
-                <w:webHidden/>
-              </w:rPr>
-              <w:fldChar w:fldCharType="end"/>
-            </w:r>
-          </w:hyperlink>
-        </w:p>
-        <w:p>
-          <w:pPr>
-            <w:pStyle w:val="TOC2"/>
-            <w:tabs>
-              <w:tab w:val="right" w:leader="dot" w:pos="8630"/>
-            </w:tabs>
-            <w:rPr>
-              <w:rFonts w:cstheme="minorBidi"/>
-              <w:noProof/>
-              <w:kern w:val="2"/>
-              <w:sz w:val="24"/>
-              <w:szCs w:val="24"/>
-              <w14:ligatures w14:val="standardContextual"/>
-            </w:rPr>
-          </w:pPr>
-          <w:hyperlink w:anchor="_Toc200198163" w:history="1">
-            <w:r>
-              <w:rPr>
-                <w:rStyle w:val="Hyperlink"/>
-                <w:noProof/>
-              </w:rPr>
-              <w:t>8.2 Codec &amp; FPS Selection</w:t>
-            </w:r>
-            <w:r>
-              <w:rPr>
-                <w:noProof/>
-                <w:webHidden/>
-              </w:rPr>
-              <w:tab/>
-            </w:r>
-            <w:r>
-              <w:rPr>
-                <w:noProof/>
-                <w:webHidden/>
-              </w:rPr>
-              <w:fldChar w:fldCharType="begin"/>
-            </w:r>
-            <w:r>
-              <w:rPr>
-                <w:noProof/>
-                <w:webHidden/>
-              </w:rPr>
-              <w:instrText xml:space="preserve"> PAGEREF _Toc200198163 \h </w:instrText>
-            </w:r>
-            <w:r>
-              <w:rPr>
-                <w:noProof/>
-                <w:webHidden/>
-              </w:rPr>
-            </w:r>
-            <w:r>
-              <w:rPr>
-                <w:noProof/>
-                <w:webHidden/>
-              </w:rPr>
-              <w:fldChar w:fldCharType="separate"/>
-            </w:r>
-            <w:r>
-              <w:rPr>
-                <w:noProof/>
-                <w:webHidden/>
-              </w:rPr>
-              <w:t>5</w:t>
-            </w:r>
-            <w:r>
-              <w:rPr>
-                <w:noProof/>
-                <w:webHidden/>
-              </w:rPr>
-              <w:fldChar w:fldCharType="end"/>
-            </w:r>
-          </w:hyperlink>
-        </w:p>
-        <w:p>
-          <w:pPr>
-            <w:pStyle w:val="TOC2"/>
-            <w:tabs>
-              <w:tab w:val="right" w:leader="dot" w:pos="8630"/>
-            </w:tabs>
-            <w:rPr>
-              <w:rFonts w:cstheme="minorBidi"/>
-              <w:noProof/>
-              <w:kern w:val="2"/>
-              <w:sz w:val="24"/>
-              <w:szCs w:val="24"/>
-              <w14:ligatures w14:val="standardContextual"/>
-            </w:rPr>
-          </w:pPr>
-          <w:hyperlink w:anchor="_Toc200198164" w:history="1">
-            <w:r>
-              <w:rPr>
-                <w:rStyle w:val="Hyperlink"/>
-                <w:noProof/>
-              </w:rPr>
-              <w:t>8.3 Recording Loop</w:t>
-            </w:r>
-            <w:r>
-              <w:rPr>
-                <w:noProof/>
-                <w:webHidden/>
-              </w:rPr>
-              <w:tab/>
-            </w:r>
-            <w:r>
-              <w:rPr>
-                <w:noProof/>
-                <w:webHidden/>
-              </w:rPr>
-              <w:fldChar w:fldCharType="begin"/>
-            </w:r>
-            <w:r>
-              <w:rPr>
-                <w:noProof/>
-                <w:webHidden/>
-              </w:rPr>
-              <w:instrText xml:space="preserve"> PAGEREF _Toc200198164 \h </w:instrText>
-            </w:r>
-            <w:r>
-              <w:rPr>
-                <w:noProof/>
-                <w:webHidden/>
-              </w:rPr>
-            </w:r>
-            <w:r>
-              <w:rPr>
-                <w:noProof/>
-                <w:webHidden/>
-              </w:rPr>
-              <w:fldChar w:fldCharType="separate"/>
-            </w:r>
-            <w:r>
-              <w:rPr>
-                <w:noProof/>
-                <w:webHidden/>
-              </w:rPr>
-              <w:t>5</w:t>
-            </w:r>
-            <w:r>
-              <w:rPr>
-                <w:noProof/>
-                <w:webHidden/>
-              </w:rPr>
-              <w:fldChar w:fldCharType="end"/>
-            </w:r>
-          </w:hyperlink>
-        </w:p>
-        <w:p>
-          <w:pPr>
-            <w:pStyle w:val="TOC1"/>
-            <w:tabs>
-              <w:tab w:val="right" w:leader="dot" w:pos="8630"/>
-            </w:tabs>
-            <w:rPr>
-              <w:rFonts w:cstheme="minorBidi"/>
-              <w:noProof/>
-              <w:kern w:val="2"/>
-              <w:sz w:val="24"/>
-              <w:szCs w:val="24"/>
-              <w14:ligatures w14:val="standardContextual"/>
-            </w:rPr>
-          </w:pPr>
-          <w:hyperlink w:anchor="_Toc200198165" w:history="1">
-            <w:r>
-              <w:rPr>
-                <w:rStyle w:val="Hyperlink"/>
-                <w:noProof/>
-              </w:rPr>
-              <w:t>9. Image Filtering</w:t>
-            </w:r>
-            <w:r>
-              <w:rPr>
-                <w:noProof/>
-                <w:webHidden/>
-              </w:rPr>
-              <w:tab/>
-            </w:r>
-            <w:r>
-              <w:rPr>
-                <w:noProof/>
-                <w:webHidden/>
-              </w:rPr>
-              <w:fldChar w:fldCharType="begin"/>
-            </w:r>
-            <w:r>
-              <w:rPr>
-                <w:noProof/>
-                <w:webHidden/>
-              </w:rPr>
-              <w:instrText xml:space="preserve"> PAGEREF _Toc200198165 \h </w:instrText>
-            </w:r>
-            <w:r>
-              <w:rPr>
-                <w:noProof/>
-                <w:webHidden/>
-              </w:rPr>
-            </w:r>
-            <w:r>
-              <w:rPr>
-                <w:noProof/>
-                <w:webHidden/>
-              </w:rPr>
-              <w:fldChar w:fldCharType="separate"/>
-            </w:r>
-            <w:r>
-              <w:rPr>
-                <w:noProof/>
-                <w:webHidden/>
-              </w:rPr>
-              <w:t>5</w:t>
-            </w:r>
-            <w:r>
-              <w:rPr>
-                <w:noProof/>
-                <w:webHidden/>
-              </w:rPr>
-              <w:fldChar w:fldCharType="end"/>
-            </w:r>
-          </w:hyperlink>
-        </w:p>
-        <w:p>
-          <w:pPr>
-            <w:pStyle w:val="TOC2"/>
-            <w:tabs>
-              <w:tab w:val="right" w:leader="dot" w:pos="8630"/>
-            </w:tabs>
-            <w:rPr>
-              <w:rFonts w:cstheme="minorBidi"/>
-              <w:noProof/>
-              <w:kern w:val="2"/>
-              <w:sz w:val="24"/>
-              <w:szCs w:val="24"/>
-              <w14:ligatures w14:val="standardContextual"/>
-            </w:rPr>
-          </w:pPr>
-          <w:hyperlink w:anchor="_Toc200198166" w:history="1">
-            <w:r>
-              <w:rPr>
-                <w:rStyle w:val="Hyperlink"/>
-                <w:noProof/>
-              </w:rPr>
-              <w:t>9.1 Linear Filters (e.g. Gaussian)</w:t>
-            </w:r>
-            <w:r>
-              <w:rPr>
-                <w:noProof/>
-                <w:webHidden/>
-              </w:rPr>
-              <w:tab/>
-            </w:r>
-            <w:r>
-              <w:rPr>
-                <w:noProof/>
-                <w:webHidden/>
-              </w:rPr>
-              <w:fldChar w:fldCharType="begin"/>
-            </w:r>
-            <w:r>
-              <w:rPr>
-                <w:noProof/>
-                <w:webHidden/>
-              </w:rPr>
-              <w:instrText xml:space="preserve"> PAGEREF _Toc200198166 \h </w:instrText>
-            </w:r>
-            <w:r>
-              <w:rPr>
-                <w:noProof/>
-                <w:webHidden/>
-              </w:rPr>
-            </w:r>
-            <w:r>
-              <w:rPr>
-                <w:noProof/>
-                <w:webHidden/>
-              </w:rPr>
-              <w:fldChar w:fldCharType="separate"/>
-            </w:r>
-            <w:r>
-              <w:rPr>
-                <w:noProof/>
-                <w:webHidden/>
-              </w:rPr>
-              <w:t>5</w:t>
-            </w:r>
-            <w:r>
-              <w:rPr>
-                <w:noProof/>
-                <w:webHidden/>
-              </w:rPr>
-              <w:fldChar w:fldCharType="end"/>
-            </w:r>
-          </w:hyperlink>
-        </w:p>
-        <w:p>
-          <w:pPr>
-            <w:pStyle w:val="TOC2"/>
-            <w:tabs>
-              <w:tab w:val="right" w:leader="dot" w:pos="8630"/>
-            </w:tabs>
-            <w:rPr>
-              <w:rFonts w:cstheme="minorBidi"/>
-              <w:noProof/>
-              <w:kern w:val="2"/>
-              <w:sz w:val="24"/>
-              <w:szCs w:val="24"/>
-              <w14:ligatures w14:val="standardContextual"/>
-            </w:rPr>
-          </w:pPr>
-          <w:hyperlink w:anchor="_Toc200198167" w:history="1">
-            <w:r>
-              <w:rPr>
-                <w:rStyle w:val="Hyperlink"/>
-                <w:noProof/>
-              </w:rPr>
-              <w:t>9.2 Non-linear Filters (e.g. Median)</w:t>
-            </w:r>
-            <w:r>
-              <w:rPr>
-                <w:noProof/>
-                <w:webHidden/>
-              </w:rPr>
-              <w:tab/>
-            </w:r>
-            <w:r>
-              <w:rPr>
-                <w:noProof/>
-                <w:webHidden/>
-              </w:rPr>
-              <w:fldChar w:fldCharType="begin"/>
-            </w:r>
-            <w:r>
-              <w:rPr>
-                <w:noProof/>
-                <w:webHidden/>
-              </w:rPr>
-              <w:instrText xml:space="preserve"> PAGEREF _Toc200198167 \h </w:instrText>
-            </w:r>
-            <w:r>
-              <w:rPr>
-                <w:noProof/>
-                <w:webHidden/>
-              </w:rPr>
-            </w:r>
-            <w:r>
-              <w:rPr>
-                <w:noProof/>
-                <w:webHidden/>
-              </w:rPr>
-              <w:fldChar w:fldCharType="separate"/>
-            </w:r>
-            <w:r>
-              <w:rPr>
-                <w:noProof/>
-                <w:webHidden/>
-              </w:rPr>
-              <w:t>5</w:t>
-            </w:r>
-            <w:r>
-              <w:rPr>
-                <w:noProof/>
-                <w:webHidden/>
-              </w:rPr>
-              <w:fldChar w:fldCharType="end"/>
-            </w:r>
-          </w:hyperlink>
-        </w:p>
-        <w:p>
-          <w:pPr>
-            <w:pStyle w:val="TOC2"/>
-            <w:tabs>
-              <w:tab w:val="right" w:leader="dot" w:pos="8630"/>
-            </w:tabs>
-            <w:rPr>
-              <w:rFonts w:cstheme="minorBidi"/>
-              <w:noProof/>
-              <w:kern w:val="2"/>
-              <w:sz w:val="24"/>
-              <w:szCs w:val="24"/>
-              <w14:ligatures w14:val="standardContextual"/>
-            </w:rPr>
-          </w:pPr>
-          <w:hyperlink w:anchor="_Toc200198168" w:history="1">
-            <w:r>
-              <w:rPr>
-                <w:rStyle w:val="Hyperlink"/>
-                <w:noProof/>
-              </w:rPr>
-              <w:t>9.3 Custom Kernels</w:t>
-            </w:r>
-            <w:r>
-              <w:rPr>
-                <w:noProof/>
-                <w:webHidden/>
-              </w:rPr>
-              <w:tab/>
-            </w:r>
-            <w:r>
-              <w:rPr>
-                <w:noProof/>
-                <w:webHidden/>
-              </w:rPr>
-              <w:fldChar w:fldCharType="begin"/>
-            </w:r>
-            <w:r>
-              <w:rPr>
-                <w:noProof/>
-                <w:webHidden/>
-              </w:rPr>
-              <w:instrText xml:space="preserve"> PAGEREF _Toc200198168 \h </w:instrText>
-            </w:r>
-            <w:r>
-              <w:rPr>
-                <w:noProof/>
-                <w:webHidden/>
-              </w:rPr>
-            </w:r>
-            <w:r>
-              <w:rPr>
-                <w:noProof/>
-                <w:webHidden/>
-              </w:rPr>
-              <w:fldChar w:fldCharType="separate"/>
-            </w:r>
-            <w:r>
-              <w:rPr>
-                <w:noProof/>
-                <w:webHidden/>
-              </w:rPr>
-              <w:t>5</w:t>
-            </w:r>
-            <w:r>
-              <w:rPr>
-                <w:noProof/>
-                <w:webHidden/>
-              </w:rPr>
-              <w:fldChar w:fldCharType="end"/>
-            </w:r>
-          </w:hyperlink>
-        </w:p>
-        <w:p>
-          <w:pPr>
-            <w:pStyle w:val="TOC1"/>
-            <w:tabs>
-              <w:tab w:val="right" w:leader="dot" w:pos="8630"/>
-            </w:tabs>
-            <w:rPr>
-              <w:rFonts w:cstheme="minorBidi"/>
-              <w:noProof/>
-              <w:kern w:val="2"/>
-              <w:sz w:val="24"/>
-              <w:szCs w:val="24"/>
-              <w14:ligatures w14:val="standardContextual"/>
-            </w:rPr>
-          </w:pPr>
-          <w:hyperlink w:anchor="_Toc200198169" w:history="1">
-            <w:r>
-              <w:rPr>
-                <w:rStyle w:val="Hyperlink"/>
-                <w:noProof/>
-              </w:rPr>
-              <w:t>10. Summary Report</w:t>
-            </w:r>
-            <w:r>
-              <w:rPr>
-                <w:noProof/>
-                <w:webHidden/>
-              </w:rPr>
-              <w:tab/>
-            </w:r>
-            <w:r>
-              <w:rPr>
-                <w:noProof/>
-                <w:webHidden/>
-              </w:rPr>
-              <w:fldChar w:fldCharType="begin"/>
-            </w:r>
-            <w:r>
-              <w:rPr>
-                <w:noProof/>
-                <w:webHidden/>
-              </w:rPr>
-              <w:instrText xml:space="preserve"> PAGEREF _Toc200198169 \h </w:instrText>
-            </w:r>
-            <w:r>
-              <w:rPr>
-                <w:noProof/>
-                <w:webHidden/>
-              </w:rPr>
-            </w:r>
-            <w:r>
-              <w:rPr>
-                <w:noProof/>
-                <w:webHidden/>
-              </w:rPr>
-              <w:fldChar w:fldCharType="separate"/>
-            </w:r>
-            <w:r>
-              <w:rPr>
-                <w:noProof/>
-                <w:webHidden/>
-              </w:rPr>
-              <w:t>5</w:t>
-            </w:r>
-            <w:r>
-              <w:rPr>
-                <w:noProof/>
-                <w:webHidden/>
-              </w:rPr>
-              <w:fldChar w:fldCharType="end"/>
-            </w:r>
-          </w:hyperlink>
-        </w:p>
-        <w:p>
-          <w:pPr>
-            <w:pStyle w:val="TOC2"/>
-            <w:tabs>
-              <w:tab w:val="right" w:leader="dot" w:pos="8630"/>
-            </w:tabs>
-            <w:rPr>
-              <w:rFonts w:cstheme="minorBidi"/>
-              <w:noProof/>
-              <w:kern w:val="2"/>
-              <w:sz w:val="24"/>
-              <w:szCs w:val="24"/>
-              <w14:ligatures w14:val="standardContextual"/>
-            </w:rPr>
-          </w:pPr>
-          <w:hyperlink w:anchor="_Toc200198170" w:history="1">
-            <w:r>
-              <w:rPr>
-                <w:rStyle w:val="Hyperlink"/>
-                <w:noProof/>
-              </w:rPr>
-              <w:t>10.1 What Was Done</w:t>
-            </w:r>
-            <w:r>
-              <w:rPr>
-                <w:noProof/>
-                <w:webHidden/>
-              </w:rPr>
-              <w:tab/>
-            </w:r>
-            <w:r>
-              <w:rPr>
-                <w:noProof/>
-                <w:webHidden/>
-              </w:rPr>
-              <w:fldChar w:fldCharType="begin"/>
-            </w:r>
-            <w:r>
-              <w:rPr>
-                <w:noProof/>
-                <w:webHidden/>
-              </w:rPr>
-              <w:instrText xml:space="preserve"> PAGEREF _Toc200198170 \h </w:instrText>
-            </w:r>
-            <w:r>
-              <w:rPr>
-                <w:noProof/>
-                <w:webHidden/>
-              </w:rPr>
-            </w:r>
-            <w:r>
-              <w:rPr>
-                <w:noProof/>
-                <w:webHidden/>
-              </w:rPr>
-              <w:fldChar w:fldCharType="separate"/>
-            </w:r>
-            <w:r>
-              <w:rPr>
-                <w:noProof/>
-                <w:webHidden/>
-              </w:rPr>
-              <w:t>5</w:t>
-            </w:r>
-            <w:r>
-              <w:rPr>
-                <w:noProof/>
-                <w:webHidden/>
-              </w:rPr>
-              <w:fldChar w:fldCharType="end"/>
-            </w:r>
-          </w:hyperlink>
-        </w:p>
-        <w:p>
-          <w:pPr>
-            <w:pStyle w:val="TOC2"/>
-            <w:tabs>
-              <w:tab w:val="right" w:leader="dot" w:pos="8630"/>
-            </w:tabs>
-            <w:rPr>
-              <w:rFonts w:cstheme="minorBidi"/>
-              <w:noProof/>
-              <w:kern w:val="2"/>
-              <w:sz w:val="24"/>
-              <w:szCs w:val="24"/>
-              <w14:ligatures w14:val="standardContextual"/>
-            </w:rPr>
-          </w:pPr>
-          <w:hyperlink w:anchor="_Toc200198171" w:history="1">
-            <w:r>
-              <w:rPr>
-                <w:rStyle w:val="Hyperlink"/>
-                <w:noProof/>
-              </w:rPr>
-              <w:t>10.2 Key Learnings</w:t>
-            </w:r>
-            <w:r>
-              <w:rPr>
-                <w:noProof/>
-                <w:webHidden/>
-              </w:rPr>
-              <w:tab/>
-            </w:r>
-            <w:r>
-              <w:rPr>
-                <w:noProof/>
-                <w:webHidden/>
-              </w:rPr>
-              <w:fldChar w:fldCharType="begin"/>
-            </w:r>
-            <w:r>
-              <w:rPr>
-                <w:noProof/>
-                <w:webHidden/>
-              </w:rPr>
-              <w:instrText xml:space="preserve"> PAGEREF _Toc200198171 \h </w:instrText>
-            </w:r>
-            <w:r>
-              <w:rPr>
-                <w:noProof/>
-                <w:webHidden/>
-              </w:rPr>
-            </w:r>
-            <w:r>
-              <w:rPr>
-                <w:noProof/>
-                <w:webHidden/>
-              </w:rPr>
-              <w:fldChar w:fldCharType="separate"/>
-            </w:r>
-            <w:r>
-              <w:rPr>
-                <w:noProof/>
-                <w:webHidden/>
-              </w:rPr>
-              <w:t>5</w:t>
-            </w:r>
-            <w:r>
-              <w:rPr>
-                <w:noProof/>
-                <w:webHidden/>
-              </w:rPr>
-              <w:fldChar w:fldCharType="end"/>
-            </w:r>
-          </w:hyperlink>
-        </w:p>
-        <w:p>
-          <w:pPr>
-            <w:pStyle w:val="TOC2"/>
-            <w:tabs>
-              <w:tab w:val="right" w:leader="dot" w:pos="8630"/>
-            </w:tabs>
-            <w:rPr>
-              <w:rFonts w:cstheme="minorBidi"/>
-              <w:noProof/>
-              <w:kern w:val="2"/>
-              <w:sz w:val="24"/>
-              <w:szCs w:val="24"/>
-              <w14:ligatures w14:val="standardContextual"/>
-            </w:rPr>
-          </w:pPr>
-          <w:hyperlink w:anchor="_Toc200198172" w:history="1">
-            <w:r>
-              <w:rPr>
-                <w:rStyle w:val="Hyperlink"/>
-                <w:noProof/>
-              </w:rPr>
-              <w:t>10.3 Next Steps</w:t>
-            </w:r>
-            <w:r>
-              <w:rPr>
-                <w:noProof/>
-                <w:webHidden/>
-              </w:rPr>
-              <w:tab/>
-            </w:r>
-            <w:r>
-              <w:rPr>
-                <w:noProof/>
-                <w:webHidden/>
-              </w:rPr>
-              <w:fldChar w:fldCharType="begin"/>
-            </w:r>
-            <w:r>
-              <w:rPr>
-                <w:noProof/>
-                <w:webHidden/>
-              </w:rPr>
-              <w:instrText xml:space="preserve"> PAGEREF _Toc200198172 \h </w:instrText>
-            </w:r>
-            <w:r>
-              <w:rPr>
-                <w:noProof/>
-                <w:webHidden/>
-              </w:rPr>
-            </w:r>
-            <w:r>
-              <w:rPr>
-                <w:noProof/>
-                <w:webHidden/>
-              </w:rPr>
-              <w:fldChar w:fldCharType="separate"/>
-            </w:r>
-            <w:r>
-              <w:rPr>
-                <w:noProof/>
-                <w:webHidden/>
-              </w:rPr>
-              <w:t>5</w:t>
-            </w:r>
-            <w:r>
-              <w:rPr>
-                <w:noProof/>
-                <w:webHidden/>
-              </w:rPr>
-              <w:fldChar w:fldCharType="end"/>
-            </w:r>
-          </w:hyperlink>
-        </w:p>
-        <w:p>
-          <w:pPr>
-            <w:pStyle w:val="TOC1"/>
-            <w:tabs>
-              <w:tab w:val="right" w:leader="dot" w:pos="8630"/>
-            </w:tabs>
-            <w:rPr>
-              <w:rFonts w:cstheme="minorBidi"/>
-              <w:noProof/>
-              <w:kern w:val="2"/>
-              <w:sz w:val="24"/>
-              <w:szCs w:val="24"/>
-              <w14:ligatures w14:val="standardContextual"/>
-            </w:rPr>
-          </w:pPr>
-          <w:hyperlink w:anchor="_Toc200198173" w:history="1">
-            <w:r>
-              <w:rPr>
-                <w:rStyle w:val="Hyperlink"/>
-                <w:noProof/>
-              </w:rPr>
-              <w:t>11. References</w:t>
-            </w:r>
-            <w:r>
-              <w:rPr>
-                <w:noProof/>
-                <w:webHidden/>
-              </w:rPr>
-              <w:tab/>
-            </w:r>
-            <w:r>
-              <w:rPr>
-                <w:noProof/>
-                <w:webHidden/>
-              </w:rPr>
-              <w:fldChar w:fldCharType="begin"/>
-            </w:r>
-            <w:r>
-              <w:rPr>
-                <w:noProof/>
-                <w:webHidden/>
-              </w:rPr>
-              <w:instrText xml:space="preserve"> PAGEREF _Toc200198173 \h </w:instrText>
-            </w:r>
-            <w:r>
-              <w:rPr>
-                <w:noProof/>
-                <w:webHidden/>
-              </w:rPr>
-            </w:r>
-            <w:r>
-              <w:rPr>
-                <w:noProof/>
-                <w:webHidden/>
-              </w:rPr>
-              <w:fldChar w:fldCharType="separate"/>
-            </w:r>
-            <w:r>
-              <w:rPr>
-                <w:noProof/>
-                <w:webHidden/>
-              </w:rPr>
-              <w:t>5</w:t>
-            </w:r>
-            <w:r>
-              <w:rPr>
-                <w:noProof/>
-                <w:webHidden/>
-              </w:rPr>
-              <w:fldChar w:fldCharType="end"/>
-            </w:r>
-          </w:hyperlink>
-        </w:p>
-        <w:p>
-          <w:pPr>
-            <w:pStyle w:val="TOC1"/>
-            <w:tabs>
-              <w:tab w:val="right" w:leader="dot" w:pos="8630"/>
-            </w:tabs>
-            <w:rPr>
-              <w:rFonts w:cstheme="minorBidi"/>
-              <w:noProof/>
-              <w:kern w:val="2"/>
-              <w:sz w:val="24"/>
-              <w:szCs w:val="24"/>
-              <w14:ligatures w14:val="standardContextual"/>
-            </w:rPr>
-          </w:pPr>
-          <w:hyperlink w:anchor="_Toc200198174" w:history="1">
-            <w:r>
-              <w:rPr>
-                <w:rStyle w:val="Hyperlink"/>
-                <w:noProof/>
-              </w:rPr>
-              <w:t>12. Appendices</w:t>
-            </w:r>
-            <w:r>
-              <w:rPr>
-                <w:noProof/>
-                <w:webHidden/>
-              </w:rPr>
-              <w:tab/>
-            </w:r>
-            <w:r>
-              <w:rPr>
-                <w:noProof/>
-                <w:webHidden/>
-              </w:rPr>
-              <w:fldChar w:fldCharType="begin"/>
-            </w:r>
-            <w:r>
-              <w:rPr>
-                <w:noProof/>
-                <w:webHidden/>
-              </w:rPr>
-              <w:instrText xml:space="preserve"> PAGEREF _Toc200198174 \h </w:instrText>
-            </w:r>
-            <w:r>
-              <w:rPr>
-                <w:noProof/>
-                <w:webHidden/>
-              </w:rPr>
-            </w:r>
-            <w:r>
-              <w:rPr>
-                <w:noProof/>
-                <w:webHidden/>
-              </w:rPr>
-              <w:fldChar w:fldCharType="separate"/>
-            </w:r>
-            <w:r>
-              <w:rPr>
-                <w:noProof/>
-                <w:webHidden/>
-              </w:rPr>
-              <w:t>5</w:t>
-            </w:r>
-            <w:r>
-              <w:rPr>
-                <w:noProof/>
-                <w:webHidden/>
-              </w:rPr>
-              <w:fldChar w:fldCharType="end"/>
-            </w:r>
-          </w:hyperlink>
-        </w:p>
-        <w:p>
-          <w:pPr>
-            <w:pStyle w:val="TOC2"/>
-            <w:tabs>
-              <w:tab w:val="right" w:leader="dot" w:pos="8630"/>
-            </w:tabs>
-            <w:rPr>
-              <w:rFonts w:cstheme="minorBidi"/>
-              <w:noProof/>
-              <w:kern w:val="2"/>
-              <w:sz w:val="24"/>
-              <w:szCs w:val="24"/>
-              <w14:ligatures w14:val="standardContextual"/>
-            </w:rPr>
-          </w:pPr>
-          <w:hyperlink w:anchor="_Toc200198175" w:history="1">
-            <w:r>
-              <w:rPr>
-                <w:rStyle w:val="Hyperlink"/>
-                <w:noProof/>
-              </w:rPr>
-              <w:t>A. Full Source Code</w:t>
-            </w:r>
-            <w:r>
-              <w:rPr>
-                <w:noProof/>
-                <w:webHidden/>
-              </w:rPr>
-              <w:tab/>
-            </w:r>
-            <w:r>
-              <w:rPr>
-                <w:noProof/>
-                <w:webHidden/>
-              </w:rPr>
-              <w:fldChar w:fldCharType="begin"/>
-            </w:r>
-            <w:r>
-              <w:rPr>
-                <w:noProof/>
-                <w:webHidden/>
-              </w:rPr>
-              <w:instrText xml:space="preserve"> PAGEREF _Toc200198175 \h </w:instrText>
-            </w:r>
-            <w:r>
-              <w:rPr>
-                <w:noProof/>
-                <w:webHidden/>
-              </w:rPr>
-            </w:r>
-            <w:r>
-              <w:rPr>
-                <w:noProof/>
-                <w:webHidden/>
-              </w:rPr>
-              <w:fldChar w:fldCharType="separate"/>
-            </w:r>
-            <w:r>
-              <w:rPr>
-                <w:noProof/>
-                <w:webHidden/>
-              </w:rPr>
-              <w:t>5</w:t>
-            </w:r>
-            <w:r>
-              <w:rPr>
-                <w:noProof/>
-                <w:webHidden/>
-              </w:rPr>
-              <w:fldChar w:fldCharType="end"/>
-            </w:r>
-          </w:hyperlink>
-        </w:p>
-        <w:p>
-          <w:pPr>
-            <w:pStyle w:val="TOC2"/>
-            <w:tabs>
-              <w:tab w:val="right" w:leader="dot" w:pos="8630"/>
-            </w:tabs>
-            <w:rPr>
-              <w:rFonts w:cstheme="minorBidi"/>
-              <w:noProof/>
-              <w:kern w:val="2"/>
-              <w:sz w:val="24"/>
-              <w:szCs w:val="24"/>
-              <w14:ligatures w14:val="standardContextual"/>
-            </w:rPr>
-          </w:pPr>
-          <w:hyperlink w:anchor="_Toc200198176" w:history="1">
-            <w:r>
-              <w:rPr>
-                <w:rStyle w:val="Hyperlink"/>
-                <w:noProof/>
-              </w:rPr>
-              <w:t>B. Additional Screenshots/Logs</w:t>
-            </w:r>
-            <w:r>
-              <w:rPr>
-                <w:noProof/>
-                <w:webHidden/>
-              </w:rPr>
-              <w:tab/>
-            </w:r>
-            <w:r>
-              <w:rPr>
-                <w:noProof/>
-                <w:webHidden/>
-              </w:rPr>
-              <w:fldChar w:fldCharType="begin"/>
-            </w:r>
-            <w:r>
-              <w:rPr>
-                <w:noProof/>
-                <w:webHidden/>
-              </w:rPr>
-              <w:instrText xml:space="preserve"> PAGEREF _Toc200198176 \h </w:instrText>
-            </w:r>
-            <w:r>
-              <w:rPr>
-                <w:noProof/>
-                <w:webHidden/>
-              </w:rPr>
-            </w:r>
-            <w:r>
-              <w:rPr>
-                <w:noProof/>
-                <w:webHidden/>
-              </w:rPr>
-              <w:fldChar w:fldCharType="separate"/>
-            </w:r>
-            <w:r>
-              <w:rPr>
-                <w:noProof/>
-                <w:webHidden/>
-              </w:rPr>
-              <w:t>5</w:t>
+              <w:t>11</w:t>
             </w:r>
             <w:r>
               <w:rPr>
@@ -2935,7 +962,7 @@
       <w:pPr>
         <w:pStyle w:val="Heading1"/>
       </w:pPr>
-      <w:bookmarkStart w:id="0" w:name="_Toc200198138"/>
+      <w:bookmarkStart w:id="0" w:name="_Toc200207996"/>
       <w:r>
         <w:t>1. Introduction</w:t>
       </w:r>
@@ -2943,13 +970,8 @@
     </w:p>
     <w:p>
       <w:r>
-        <w:t xml:space="preserve">The objective of this report is to showcase the full extent of the OpenCV library, and to guide any person that reads this report on how to use it and do the </w:t>
-      </w:r>
-      <w:proofErr w:type="gramStart"/>
-      <w:r>
-        <w:t>following :</w:t>
-      </w:r>
-      <w:proofErr w:type="gramEnd"/>
+        <w:t>The objective of this report is to showcase the full extent of the OpenCV library, and to guide any person that reads this report on how to use it and do the following :</w:t>
+      </w:r>
       <w:r>
         <w:br/>
       </w:r>
@@ -3059,7 +1081,7 @@
       <w:pPr>
         <w:pStyle w:val="Heading1"/>
       </w:pPr>
-      <w:bookmarkStart w:id="1" w:name="_Toc200198139"/>
+      <w:bookmarkStart w:id="1" w:name="_Toc200207997"/>
       <w:r>
         <w:t>2. OpenCV Installation</w:t>
       </w:r>
@@ -3069,7 +1091,7 @@
       <w:pPr>
         <w:pStyle w:val="Heading2"/>
       </w:pPr>
-      <w:bookmarkStart w:id="2" w:name="_Toc200198140"/>
+      <w:bookmarkStart w:id="2" w:name="_Toc200207998"/>
       <w:r>
         <w:t>2.1 Environment Setup</w:t>
       </w:r>
@@ -3097,7 +1119,11 @@
         <w:t>Anaconda</w:t>
       </w:r>
       <w:r>
-        <w:t xml:space="preserve"> is a popular distribution that includes the Conda package manager plus many scientific libraries, making it easy to create and manage these environments.</w:t>
+        <w:t xml:space="preserve"> is a popular distribution that </w:t>
+      </w:r>
+      <w:r>
+        <w:lastRenderedPageBreak/>
+        <w:t>includes the Conda package manager plus many scientific libraries, making it easy to create and manage these environments.</w:t>
       </w:r>
     </w:p>
     <w:p>
@@ -3117,15 +1143,7 @@
         </w:numPr>
       </w:pPr>
       <w:r>
-        <w:t xml:space="preserve">Python’s built-in </w:t>
-      </w:r>
-      <w:proofErr w:type="spellStart"/>
-      <w:r>
-        <w:t>venv</w:t>
-      </w:r>
-      <w:proofErr w:type="spellEnd"/>
-      <w:r>
-        <w:t xml:space="preserve"> module</w:t>
+        <w:t>Python’s built-in venv module</w:t>
       </w:r>
     </w:p>
     <w:p>
@@ -3135,13 +1153,8 @@
           <w:numId w:val="11"/>
         </w:numPr>
       </w:pPr>
-      <w:proofErr w:type="spellStart"/>
-      <w:r>
-        <w:t>virtualenv</w:t>
-      </w:r>
-      <w:proofErr w:type="spellEnd"/>
-      <w:r>
-        <w:t xml:space="preserve"> (stand-alone virtual environments)</w:t>
+      <w:r>
+        <w:t>virtualenv (stand-alone virtual environments)</w:t>
       </w:r>
     </w:p>
     <w:p>
@@ -3154,84 +1167,24 @@
           <w:lang w:val="fr-FR"/>
         </w:rPr>
       </w:pPr>
-      <w:proofErr w:type="spellStart"/>
-      <w:proofErr w:type="gramStart"/>
       <w:r>
         <w:rPr>
           <w:lang w:val="fr-FR"/>
         </w:rPr>
-        <w:t>pyenv</w:t>
-      </w:r>
-      <w:proofErr w:type="spellEnd"/>
-      <w:proofErr w:type="gramEnd"/>
-      <w:r>
-        <w:rPr>
-          <w:lang w:val="fr-FR"/>
-        </w:rPr>
-        <w:t xml:space="preserve"> (</w:t>
-      </w:r>
-      <w:proofErr w:type="gramStart"/>
-      <w:r>
-        <w:rPr>
-          <w:lang w:val="fr-FR"/>
-        </w:rPr>
-        <w:t>manages</w:t>
-      </w:r>
-      <w:proofErr w:type="gramEnd"/>
-      <w:r>
-        <w:rPr>
-          <w:lang w:val="fr-FR"/>
-        </w:rPr>
-        <w:t xml:space="preserve"> multiple Python versions &amp; </w:t>
-      </w:r>
-      <w:proofErr w:type="spellStart"/>
-      <w:r>
-        <w:rPr>
-          <w:lang w:val="fr-FR"/>
-        </w:rPr>
-        <w:t>environments</w:t>
-      </w:r>
-      <w:proofErr w:type="spellEnd"/>
-      <w:r>
-        <w:rPr>
-          <w:lang w:val="fr-FR"/>
-        </w:rPr>
-        <w:t>)</w:t>
+        <w:t>pyenv (manages multiple Python versions &amp; environments)</w:t>
       </w:r>
     </w:p>
     <w:p>
-      <w:proofErr w:type="gramStart"/>
-      <w:r>
-        <w:lastRenderedPageBreak/>
-        <w:t>the</w:t>
-      </w:r>
-      <w:proofErr w:type="gramEnd"/>
-      <w:r>
-        <w:t xml:space="preserve"> following w</w:t>
-      </w:r>
-      <w:r>
-        <w:t xml:space="preserve">ill be the steps for anaconda in </w:t>
-      </w:r>
-      <w:proofErr w:type="spellStart"/>
-      <w:r>
-        <w:t>windowns</w:t>
-      </w:r>
-      <w:proofErr w:type="spellEnd"/>
-      <w:r>
-        <w:t xml:space="preserve">: </w:t>
+      <w:r>
+        <w:t>the following w</w:t>
+      </w:r>
+      <w:r>
+        <w:t xml:space="preserve">ill be the steps for anaconda in windowns: </w:t>
       </w:r>
     </w:p>
     <w:p>
       <w:r>
-        <w:t xml:space="preserve">PS: these steps differ depending on the OS being used (MAC </w:t>
-      </w:r>
-      <w:proofErr w:type="gramStart"/>
-      <w:r>
-        <w:t>OS  is</w:t>
-      </w:r>
-      <w:proofErr w:type="gramEnd"/>
-      <w:r>
-        <w:t xml:space="preserve"> different than Linux and is different than Windows)</w:t>
+        <w:t>PS: these steps differ depending on the OS being used (MAC OS  is different than Linux and is different than Windows)</w:t>
       </w:r>
       <w:r>
         <w:br/>
@@ -3253,7 +1206,6 @@
       <w:r>
         <w:t xml:space="preserve"> or </w:t>
       </w:r>
-      <w:proofErr w:type="spellStart"/>
       <w:r>
         <w:rPr>
           <w:b/>
@@ -3261,7 +1213,6 @@
         </w:rPr>
         <w:t>Miniconda</w:t>
       </w:r>
-      <w:proofErr w:type="spellEnd"/>
       <w:r>
         <w:t xml:space="preserve"> installed (download from </w:t>
       </w:r>
@@ -3306,113 +1257,59 @@
       <w:r>
         <w:br/>
       </w:r>
-      <w:proofErr w:type="spellStart"/>
       <w:r>
         <w:rPr>
           <w:highlight w:val="yellow"/>
         </w:rPr>
-        <w:t>conda</w:t>
-      </w:r>
-      <w:proofErr w:type="spellEnd"/>
+        <w:t>conda create -n vision python=3.9</w:t>
+      </w:r>
+      <w:r>
+        <w:t xml:space="preserve"> </w:t>
+      </w:r>
+      <w:r>
+        <w:t>&lt; - -this will create an environment called vision using python 3.9</w:t>
+      </w:r>
+    </w:p>
+    <w:p>
+      <w:r>
+        <w:t>Then type:</w:t>
+      </w:r>
+      <w:r>
+        <w:br/>
+      </w:r>
       <w:r>
         <w:rPr>
           <w:highlight w:val="yellow"/>
         </w:rPr>
-        <w:t xml:space="preserve"> create -n vision python=3.9</w:t>
-      </w:r>
-      <w:r>
-        <w:t xml:space="preserve"> </w:t>
-      </w:r>
-      <w:r>
-        <w:t>&lt; - -this will create an environment called vision using python 3.9</w:t>
+        <w:t>conda activate vision</w:t>
+      </w:r>
+      <w:r>
+        <w:t xml:space="preserve"> &lt; - - this will activate the environment</w:t>
       </w:r>
     </w:p>
     <w:p>
-      <w:r>
-        <w:t>Then type:</w:t>
+      <w:pPr>
+        <w:pStyle w:val="Heading2"/>
+      </w:pPr>
+      <w:bookmarkStart w:id="3" w:name="_Toc200207999"/>
+      <w:r>
+        <w:t>2.2 Installation Steps</w:t>
+      </w:r>
+      <w:bookmarkEnd w:id="3"/>
+    </w:p>
+    <w:p>
+      <w:r>
+        <w:t>The next step of our process is actually downloading the OpenCV library in the vision environment:</w:t>
       </w:r>
       <w:r>
         <w:br/>
       </w:r>
-      <w:proofErr w:type="spellStart"/>
       <w:r>
         <w:rPr>
           <w:highlight w:val="yellow"/>
         </w:rPr>
-        <w:t>conda</w:t>
-      </w:r>
-      <w:proofErr w:type="spellEnd"/>
-      <w:r>
-        <w:rPr>
-          <w:highlight w:val="yellow"/>
-        </w:rPr>
-        <w:t xml:space="preserve"> activate vision</w:t>
-      </w:r>
-      <w:r>
-        <w:t xml:space="preserve"> &lt; - - this will activate the environment</w:t>
-      </w:r>
-    </w:p>
-    <w:p>
-      <w:pPr>
-        <w:pStyle w:val="Heading2"/>
-      </w:pPr>
-      <w:bookmarkStart w:id="3" w:name="_Toc200198141"/>
-      <w:r>
-        <w:t>2.2 Installation Steps</w:t>
-      </w:r>
-      <w:bookmarkEnd w:id="3"/>
-    </w:p>
-    <w:p>
-      <w:r>
-        <w:t xml:space="preserve">The next step of our process is </w:t>
-      </w:r>
-      <w:proofErr w:type="gramStart"/>
-      <w:r>
-        <w:t>actually downloading</w:t>
-      </w:r>
-      <w:proofErr w:type="gramEnd"/>
-      <w:r>
-        <w:t xml:space="preserve"> the OpenCV library in the vision environment:</w:t>
-      </w:r>
-      <w:r>
-        <w:br/>
-      </w:r>
-      <w:proofErr w:type="spellStart"/>
-      <w:r>
-        <w:rPr>
-          <w:highlight w:val="yellow"/>
-        </w:rPr>
-        <w:t>conda</w:t>
-      </w:r>
-      <w:proofErr w:type="spellEnd"/>
-      <w:r>
-        <w:rPr>
-          <w:highlight w:val="yellow"/>
-        </w:rPr>
-        <w:t xml:space="preserve"> install -c </w:t>
-      </w:r>
-      <w:proofErr w:type="spellStart"/>
-      <w:r>
-        <w:rPr>
-          <w:highlight w:val="yellow"/>
-        </w:rPr>
-        <w:t>conda</w:t>
-      </w:r>
-      <w:proofErr w:type="spellEnd"/>
-      <w:r>
-        <w:rPr>
-          <w:highlight w:val="yellow"/>
-        </w:rPr>
-        <w:t xml:space="preserve">-forge </w:t>
-      </w:r>
-      <w:proofErr w:type="spellStart"/>
-      <w:r>
-        <w:rPr>
-          <w:highlight w:val="yellow"/>
-        </w:rPr>
-        <w:t>opencv</w:t>
-      </w:r>
-      <w:proofErr w:type="spellEnd"/>
+        <w:t>conda install -c conda-forge opencv</w:t>
+      </w:r>
       <w:r>
         <w:t xml:space="preserve"> &lt; - - this will install the latest installation of OpenCV</w:t>
       </w:r>
@@ -3420,22 +1317,14 @@
     <w:p/>
     <w:p>
       <w:r>
-        <w:t xml:space="preserve">And believe it or not, this is enough to download </w:t>
-      </w:r>
-      <w:proofErr w:type="spellStart"/>
-      <w:r>
-        <w:t>opencv</w:t>
-      </w:r>
-      <w:proofErr w:type="spellEnd"/>
-      <w:r>
-        <w:t>!!!</w:t>
+        <w:t>And believe it or not, this is enough to download opencv!!!</w:t>
       </w:r>
     </w:p>
     <w:p>
       <w:pPr>
         <w:pStyle w:val="Heading2"/>
       </w:pPr>
-      <w:bookmarkStart w:id="4" w:name="_Toc200198142"/>
+      <w:bookmarkStart w:id="4" w:name="_Toc200208000"/>
       <w:r>
         <w:t>2.3 Verification</w:t>
       </w:r>
@@ -3443,15 +1332,7 @@
     </w:p>
     <w:p>
       <w:r>
-        <w:t xml:space="preserve">Now to verify that </w:t>
-      </w:r>
-      <w:proofErr w:type="spellStart"/>
-      <w:r>
-        <w:t>openCv</w:t>
-      </w:r>
-      <w:proofErr w:type="spellEnd"/>
-      <w:r>
-        <w:t xml:space="preserve"> was correctly downloaded</w:t>
+        <w:t>Now to verify that openCv was correctly downloaded</w:t>
       </w:r>
       <w:r>
         <w:br/>
@@ -3466,8 +1347,9 @@
       <w:pPr>
         <w:pStyle w:val="Heading1"/>
       </w:pPr>
-      <w:bookmarkStart w:id="5" w:name="_Toc200198143"/>
-      <w:r>
+      <w:bookmarkStart w:id="5" w:name="_Toc200208001"/>
+      <w:r>
+        <w:lastRenderedPageBreak/>
         <w:t>3. Getting Started with Images</w:t>
       </w:r>
       <w:bookmarkEnd w:id="5"/>
@@ -3476,7 +1358,7 @@
       <w:pPr>
         <w:pStyle w:val="Heading2"/>
       </w:pPr>
-      <w:bookmarkStart w:id="6" w:name="_Toc200198144"/>
+      <w:bookmarkStart w:id="6" w:name="_Toc200208002"/>
       <w:r>
         <w:t>3.1 Loading &amp; Display</w:t>
       </w:r>
@@ -3492,13 +1374,8 @@
       <w:r>
         <w:tab/>
       </w:r>
-      <w:proofErr w:type="gramStart"/>
-      <w:r>
-        <w:t>First</w:t>
-      </w:r>
-      <w:proofErr w:type="gramEnd"/>
-      <w:r>
-        <w:t xml:space="preserve"> we need to import the libraries, then we need to load and display the images, </w:t>
+      <w:r>
+        <w:t xml:space="preserve">First we need to import the libraries, then we need to load and display the images, </w:t>
       </w:r>
       <w:r>
         <w:br/>
@@ -3546,27 +1423,16 @@
       <w:r>
         <w:t>"</w:t>
       </w:r>
-      <w:proofErr w:type="spellStart"/>
       <w:r>
         <w:t>NameofImage.formatofimage</w:t>
       </w:r>
-      <w:proofErr w:type="spellEnd"/>
       <w:r>
         <w:t>")</w:t>
       </w:r>
     </w:p>
     <w:p>
       <w:r>
-        <w:lastRenderedPageBreak/>
-        <w:t xml:space="preserve">Now </w:t>
-      </w:r>
-      <w:proofErr w:type="gramStart"/>
-      <w:r>
-        <w:t>lets</w:t>
-      </w:r>
-      <w:proofErr w:type="gramEnd"/>
-      <w:r>
-        <w:t xml:space="preserve"> Use OpenCV:</w:t>
+        <w:t>Now lets Use OpenCV:</w:t>
       </w:r>
       <w:r>
         <w:br/>
@@ -3575,21 +1441,8 @@
     </w:p>
     <w:p>
       <w:r>
-        <w:t>cv2.imread</w:t>
-      </w:r>
-      <w:proofErr w:type="gramStart"/>
-      <w:r>
-        <w:t>( filename</w:t>
-      </w:r>
-      <w:proofErr w:type="gramEnd"/>
-      <w:r>
-        <w:t>[, flags</w:t>
-      </w:r>
-      <w:proofErr w:type="gramStart"/>
-      <w:r>
-        <w:t>] )</w:t>
-      </w:r>
-      <w:proofErr w:type="gramEnd"/>
+        <w:t>cv2.imread( filename[, flags] )</w:t>
+      </w:r>
     </w:p>
     <w:p>
       <w:r>
@@ -3600,44 +1453,13 @@
       </w:r>
     </w:p>
     <w:p>
-      <w:proofErr w:type="spellStart"/>
-      <w:r>
-        <w:t>retval</w:t>
-      </w:r>
-      <w:proofErr w:type="spellEnd"/>
-      <w:r>
-        <w:t> = cv2.imread</w:t>
-      </w:r>
-      <w:proofErr w:type="gramStart"/>
-      <w:r>
-        <w:t>( filename</w:t>
-      </w:r>
-      <w:proofErr w:type="gramEnd"/>
-      <w:r>
-        <w:t>[, flags</w:t>
-      </w:r>
-      <w:proofErr w:type="gramStart"/>
-      <w:r>
-        <w:t>] )</w:t>
-      </w:r>
-      <w:proofErr w:type="gramEnd"/>
+      <w:r>
+        <w:t>retval = cv2.imread( filename[, flags] )</w:t>
+      </w:r>
     </w:p>
     <w:p>
-      <w:proofErr w:type="spellStart"/>
-      <w:r>
-        <w:t>retval</w:t>
-      </w:r>
-      <w:proofErr w:type="spellEnd"/>
-      <w:r>
-        <w:t xml:space="preserve">: Is the image if it is successfully loaded. </w:t>
-      </w:r>
-      <w:proofErr w:type="gramStart"/>
-      <w:r>
-        <w:t>Otherwise</w:t>
-      </w:r>
-      <w:proofErr w:type="gramEnd"/>
-      <w:r>
-        <w:t xml:space="preserve"> it is None. This may happen if the filename is wrong or the file is corrupt.</w:t>
+      <w:r>
+        <w:t>retval: Is the image if it is successfully loaded. Otherwise it is None. This may happen if the filename is wrong or the file is corrupt.</w:t>
       </w:r>
     </w:p>
     <w:p>
@@ -3817,12 +1639,16 @@
     </w:p>
     <w:p>
       <w:r>
+        <w:lastRenderedPageBreak/>
         <w:t>Example:</w:t>
       </w:r>
       <w:r>
         <w:br/>
       </w:r>
       <w:r>
+        <w:rPr>
+          <w:noProof/>
+        </w:rPr>
         <w:drawing>
           <wp:inline distT="0" distB="0" distL="0" distR="0" wp14:anchorId="59E76FAC" wp14:editId="1EB40A8E">
             <wp:extent cx="971686" cy="981212"/>
@@ -3875,13 +1701,8 @@
       </w:r>
     </w:p>
     <w:p>
-      <w:proofErr w:type="spellStart"/>
-      <w:r>
-        <w:t>cb_img</w:t>
-      </w:r>
-      <w:proofErr w:type="spellEnd"/>
-      <w:r>
-        <w:t xml:space="preserve"> = cv2.imread("checkerboard_18x18.png", 0)</w:t>
+      <w:r>
+        <w:t>cb_img = cv2.imread("checkerboard_18x18.png", 0)</w:t>
       </w:r>
       <w:r>
         <w:t xml:space="preserve"> &lt; - - - the 0 flag means gray scale </w:t>
@@ -3889,15 +1710,7 @@
     </w:p>
     <w:p>
       <w:r>
-        <w:t xml:space="preserve"># Print the image data (pixel values), element of a 2D </w:t>
-      </w:r>
-      <w:proofErr w:type="spellStart"/>
-      <w:r>
-        <w:t>numpy</w:t>
-      </w:r>
-      <w:proofErr w:type="spellEnd"/>
-      <w:r>
-        <w:t xml:space="preserve"> array.</w:t>
+        <w:t># Print the image data (pixel values), element of a 2D numpy array.</w:t>
       </w:r>
     </w:p>
     <w:p>
@@ -3909,133 +1722,47 @@
       </w:r>
     </w:p>
     <w:p>
-      <w:pPr>
-        <w:rPr>
-          <w:lang w:val="fr-FR"/>
-        </w:rPr>
-      </w:pPr>
-      <w:proofErr w:type="spellStart"/>
-      <w:proofErr w:type="gramStart"/>
-      <w:r>
-        <w:rPr>
-          <w:lang w:val="fr-FR"/>
-        </w:rPr>
-        <w:t>print</w:t>
-      </w:r>
-      <w:proofErr w:type="spellEnd"/>
-      <w:proofErr w:type="gramEnd"/>
-      <w:r>
-        <w:rPr>
-          <w:lang w:val="fr-FR"/>
-        </w:rPr>
-        <w:t>(</w:t>
-      </w:r>
-      <w:proofErr w:type="spellStart"/>
-      <w:r>
-        <w:rPr>
-          <w:lang w:val="fr-FR"/>
-        </w:rPr>
-        <w:t>cb_img</w:t>
-      </w:r>
-      <w:proofErr w:type="spellEnd"/>
-      <w:r>
-        <w:rPr>
-          <w:lang w:val="fr-FR"/>
-        </w:rPr>
-        <w:t>)</w:t>
+      <w:r>
+        <w:t>print(cb_img)</w:t>
       </w:r>
     </w:p>
     <w:p>
       <w:r>
-        <w:lastRenderedPageBreak/>
         <w:t>the output w</w:t>
       </w:r>
       <w:r>
-        <w:t xml:space="preserve">ill </w:t>
-      </w:r>
-      <w:proofErr w:type="gramStart"/>
-      <w:r>
-        <w:t>be :</w:t>
-      </w:r>
-      <w:proofErr w:type="gramEnd"/>
+        <w:t>ill be :</w:t>
+      </w:r>
       <w:r>
         <w:br/>
       </w:r>
       <w:r>
-        <w:t>[</w:t>
-      </w:r>
-      <w:proofErr w:type="gramStart"/>
-      <w:r>
-        <w:t>[  0</w:t>
-      </w:r>
-      <w:proofErr w:type="gramEnd"/>
-      <w:r>
-        <w:t xml:space="preserve">   0   0   0   0   0 255 255 255 255 255 255   0   0   0   0   0   0]</w:t>
+        <w:t>[[  0   0   0   0   0   0 255 255 255 255 255 255   0   0   0   0   0   0]</w:t>
       </w:r>
     </w:p>
     <w:p>
       <w:r>
-        <w:t xml:space="preserve"> </w:t>
-      </w:r>
-      <w:proofErr w:type="gramStart"/>
-      <w:r>
-        <w:t>[  0</w:t>
-      </w:r>
-      <w:proofErr w:type="gramEnd"/>
-      <w:r>
-        <w:t xml:space="preserve">   0   0   0   0   0 255 255 255 255 255 255   0   0   0   0   0   0]</w:t>
+        <w:t xml:space="preserve"> [  0   0   0   0   0   0 255 255 255 255 255 255   0   0   0   0   0   0]</w:t>
       </w:r>
     </w:p>
     <w:p>
       <w:r>
-        <w:t xml:space="preserve"> </w:t>
-      </w:r>
-      <w:proofErr w:type="gramStart"/>
-      <w:r>
-        <w:t>[  0</w:t>
-      </w:r>
-      <w:proofErr w:type="gramEnd"/>
-      <w:r>
-        <w:t xml:space="preserve">   0   0   0   0   0 255 255 255 255 255 255   0   0   0   0   0   0]</w:t>
+        <w:t xml:space="preserve"> [  0   0   0   0   0   0 255 255 255 255 255 255   0   0   0   0   0   0]</w:t>
       </w:r>
     </w:p>
     <w:p>
       <w:r>
-        <w:t xml:space="preserve"> </w:t>
-      </w:r>
-      <w:proofErr w:type="gramStart"/>
-      <w:r>
-        <w:t>[  0</w:t>
-      </w:r>
-      <w:proofErr w:type="gramEnd"/>
-      <w:r>
-        <w:t xml:space="preserve">   0   0   0   0   0 255 255 255 255 255 255   0   0   0   0   0   0]</w:t>
+        <w:t xml:space="preserve"> [  0   0   0   0   0   0 255 255 255 255 255 255   0   0   0   0   0   0]</w:t>
       </w:r>
     </w:p>
     <w:p>
       <w:r>
-        <w:t xml:space="preserve"> </w:t>
-      </w:r>
-      <w:proofErr w:type="gramStart"/>
-      <w:r>
-        <w:t>[  0</w:t>
-      </w:r>
-      <w:proofErr w:type="gramEnd"/>
-      <w:r>
-        <w:t xml:space="preserve">   0   0   0   0   0 255 255 255 255 255 255   0   0   0   0   0   0]</w:t>
+        <w:t xml:space="preserve"> [  0   0   0   0   0   0 255 255 255 255 255 255   0   0   0   0   0   0]</w:t>
       </w:r>
     </w:p>
     <w:p>
       <w:r>
-        <w:t xml:space="preserve"> </w:t>
-      </w:r>
-      <w:proofErr w:type="gramStart"/>
-      <w:r>
-        <w:t>[  0</w:t>
-      </w:r>
-      <w:proofErr w:type="gramEnd"/>
-      <w:r>
-        <w:t xml:space="preserve">   0   0   0   0   0 255 255 255 255 255 255   0   0   0   0   0   0]</w:t>
+        <w:t xml:space="preserve"> [  0   0   0   0   0   0 255 255 255 255 255 255   0   0   0   0   0   0]</w:t>
       </w:r>
     </w:p>
     <w:p>
@@ -4070,87 +1797,40 @@
     </w:p>
     <w:p>
       <w:r>
-        <w:t xml:space="preserve"> </w:t>
-      </w:r>
-      <w:proofErr w:type="gramStart"/>
-      <w:r>
-        <w:t>[  0</w:t>
-      </w:r>
-      <w:proofErr w:type="gramEnd"/>
-      <w:r>
-        <w:t xml:space="preserve">   0   0   0   0   0 255 255 255 255 255 255   0   0   0   0   0   0]</w:t>
+        <w:t xml:space="preserve"> [  0   0   0   0   0   0 255 255 255 255 255 255   0   0   0   0   0   0]</w:t>
       </w:r>
     </w:p>
     <w:p>
       <w:r>
-        <w:t xml:space="preserve"> </w:t>
-      </w:r>
-      <w:proofErr w:type="gramStart"/>
-      <w:r>
-        <w:t>[  0</w:t>
-      </w:r>
-      <w:proofErr w:type="gramEnd"/>
-      <w:r>
-        <w:t xml:space="preserve">   0   0   0   0   0 255 255 255 255 255 255   0   0   0   0   0   0]</w:t>
+        <w:t xml:space="preserve"> [  0   0   0   0   0   0 255 255 255 255 255 255   0   0   0   0   0   0]</w:t>
       </w:r>
     </w:p>
     <w:p>
       <w:r>
-        <w:t xml:space="preserve"> </w:t>
-      </w:r>
-      <w:proofErr w:type="gramStart"/>
-      <w:r>
-        <w:t>[  0</w:t>
-      </w:r>
-      <w:proofErr w:type="gramEnd"/>
-      <w:r>
-        <w:t xml:space="preserve">   0   0   0   0   0 255 255 255 255 255 255   0   0   0   0   0   0]</w:t>
+        <w:t xml:space="preserve"> [  0   0   0   0   0   0 255 255 255 255 255 255   0   0   0   0   0   0]</w:t>
       </w:r>
     </w:p>
     <w:p>
       <w:r>
-        <w:t xml:space="preserve"> </w:t>
-      </w:r>
-      <w:proofErr w:type="gramStart"/>
-      <w:r>
-        <w:t>[  0</w:t>
-      </w:r>
-      <w:proofErr w:type="gramEnd"/>
-      <w:r>
-        <w:t xml:space="preserve">   0   0   0   0   0 255 255 255 255 255 255   0   0   0   0   0   0]</w:t>
+        <w:t xml:space="preserve"> [  0   0   0   0   0   0 255 255 255 255 255 255   0   0   0   0   0   0]</w:t>
       </w:r>
     </w:p>
     <w:p>
       <w:r>
-        <w:t xml:space="preserve"> </w:t>
-      </w:r>
-      <w:proofErr w:type="gramStart"/>
-      <w:r>
-        <w:t>[  0</w:t>
-      </w:r>
-      <w:proofErr w:type="gramEnd"/>
-      <w:r>
-        <w:t xml:space="preserve">   0   0   0   0   0 255 255 255 255 255 255   0   0   0   0   0   0]</w:t>
+        <w:lastRenderedPageBreak/>
+        <w:t xml:space="preserve"> [  0   0   0   0   0   0 255 255 255 255 255 255   0   0   0   0   0   0]</w:t>
       </w:r>
     </w:p>
     <w:p>
       <w:r>
-        <w:t xml:space="preserve"> </w:t>
-      </w:r>
-      <w:proofErr w:type="gramStart"/>
-      <w:r>
-        <w:t>[  0</w:t>
-      </w:r>
-      <w:proofErr w:type="gramEnd"/>
-      <w:r>
-        <w:t xml:space="preserve">   0   0   0   0   0 255 255 255 255 255 255   0   0   0   0   0   0]]</w:t>
+        <w:t xml:space="preserve"> [  0   0   0   0   0   0 255 255 255 255 255 255   0   0   0   0   0   0]]</w:t>
       </w:r>
     </w:p>
     <w:p>
       <w:pPr>
         <w:pStyle w:val="Heading2"/>
       </w:pPr>
-      <w:bookmarkStart w:id="7" w:name="_Toc200198145"/>
+      <w:bookmarkStart w:id="7" w:name="_Toc200208003"/>
       <w:r>
         <w:t>3.2 Image Properties</w:t>
       </w:r>
@@ -4158,15 +1838,7 @@
     </w:p>
     <w:p>
       <w:r>
-        <w:t xml:space="preserve">Now after we learned how to load the image, lets study </w:t>
-      </w:r>
-      <w:proofErr w:type="gramStart"/>
-      <w:r>
-        <w:t>it’s</w:t>
-      </w:r>
-      <w:proofErr w:type="gramEnd"/>
-      <w:r>
-        <w:t xml:space="preserve"> properties </w:t>
+        <w:t xml:space="preserve">Now after we learned how to load the image, lets study it’s properties </w:t>
       </w:r>
       <w:r>
         <w:br/>
@@ -4174,47 +1846,13 @@
     </w:p>
     <w:p>
       <w:r>
-        <w:t xml:space="preserve"># </w:t>
-      </w:r>
-      <w:proofErr w:type="gramStart"/>
-      <w:r>
-        <w:t>print</w:t>
-      </w:r>
-      <w:proofErr w:type="gramEnd"/>
-      <w:r>
-        <w:t xml:space="preserve"> the </w:t>
-      </w:r>
-      <w:proofErr w:type="gramStart"/>
-      <w:r>
-        <w:t>size  of</w:t>
-      </w:r>
-      <w:proofErr w:type="gramEnd"/>
-      <w:r>
-        <w:t xml:space="preserve"> image</w:t>
+        <w:t># print the size  of image</w:t>
       </w:r>
       <w:r>
         <w:br/>
       </w:r>
-      <w:proofErr w:type="gramStart"/>
-      <w:r>
-        <w:t>print(</w:t>
-      </w:r>
-      <w:proofErr w:type="gramEnd"/>
-      <w:r>
-        <w:t xml:space="preserve">"Image size (H, W) is:", </w:t>
-      </w:r>
-      <w:proofErr w:type="spellStart"/>
-      <w:r>
-        <w:t>cb_</w:t>
-      </w:r>
-      <w:proofErr w:type="gramStart"/>
-      <w:r>
-        <w:t>img.shape</w:t>
-      </w:r>
-      <w:proofErr w:type="spellEnd"/>
-      <w:proofErr w:type="gramEnd"/>
-      <w:r>
-        <w:t>)</w:t>
+      <w:r>
+        <w:t>print("Image size (H, W) is:", cb_img.shape)</w:t>
       </w:r>
     </w:p>
     <w:p>
@@ -4227,39 +1865,13 @@
     </w:p>
     <w:p>
       <w:r>
-        <w:t xml:space="preserve"># print </w:t>
-      </w:r>
-      <w:proofErr w:type="gramStart"/>
-      <w:r>
-        <w:t>data-type</w:t>
-      </w:r>
-      <w:proofErr w:type="gramEnd"/>
-      <w:r>
-        <w:t xml:space="preserve"> of image</w:t>
+        <w:t># print data-type of image</w:t>
       </w:r>
       <w:r>
         <w:br/>
       </w:r>
-      <w:proofErr w:type="gramStart"/>
-      <w:r>
-        <w:t>print(</w:t>
-      </w:r>
-      <w:proofErr w:type="gramEnd"/>
-      <w:r>
-        <w:t xml:space="preserve">"Data type of image is:", </w:t>
-      </w:r>
-      <w:proofErr w:type="spellStart"/>
-      <w:r>
-        <w:t>cb_</w:t>
-      </w:r>
-      <w:proofErr w:type="gramStart"/>
-      <w:r>
-        <w:t>img.dtype</w:t>
-      </w:r>
-      <w:proofErr w:type="spellEnd"/>
-      <w:proofErr w:type="gramEnd"/>
-      <w:r>
-        <w:t>)</w:t>
+      <w:r>
+        <w:t>print("Data type of image is:", cb_img.dtype)</w:t>
       </w:r>
     </w:p>
     <w:p>
@@ -4272,7 +1884,6 @@
     </w:p>
     <w:p>
       <w:r>
-        <w:lastRenderedPageBreak/>
         <w:t>Display Images using Matplotlib</w:t>
       </w:r>
     </w:p>
@@ -4282,27 +1893,16 @@
       </w:r>
     </w:p>
     <w:p>
-      <w:proofErr w:type="spellStart"/>
-      <w:proofErr w:type="gramStart"/>
-      <w:r>
-        <w:t>plt.imshow</w:t>
-      </w:r>
-      <w:proofErr w:type="spellEnd"/>
-      <w:proofErr w:type="gramEnd"/>
-      <w:r>
-        <w:t>(</w:t>
-      </w:r>
-      <w:proofErr w:type="spellStart"/>
-      <w:r>
-        <w:t>cb_img</w:t>
-      </w:r>
-      <w:proofErr w:type="spellEnd"/>
-      <w:r>
-        <w:t>)</w:t>
+      <w:r>
+        <w:t>plt.imshow(cb_img)</w:t>
       </w:r>
     </w:p>
     <w:p>
       <w:r>
+        <w:rPr>
+          <w:noProof/>
+        </w:rPr>
+        <w:lastRenderedPageBreak/>
         <w:drawing>
           <wp:inline distT="0" distB="0" distL="0" distR="0" wp14:anchorId="4EF833C9" wp14:editId="22E78BC6">
             <wp:extent cx="5201376" cy="4982270"/>
@@ -4342,28 +1942,7 @@
     </w:p>
     <w:p>
       <w:r>
-        <w:t xml:space="preserve">Even though the image was </w:t>
-      </w:r>
-      <w:proofErr w:type="gramStart"/>
-      <w:r>
-        <w:t>read in</w:t>
-      </w:r>
-      <w:proofErr w:type="gramEnd"/>
-      <w:r>
-        <w:t xml:space="preserve"> as a gray scale image, it won't necessarily display in gray scale when using </w:t>
-      </w:r>
-      <w:proofErr w:type="spellStart"/>
-      <w:proofErr w:type="gramStart"/>
-      <w:r>
-        <w:t>imshow</w:t>
-      </w:r>
-      <w:proofErr w:type="spellEnd"/>
-      <w:r>
-        <w:t>(</w:t>
-      </w:r>
-      <w:proofErr w:type="gramEnd"/>
-      <w:r>
-        <w:t>). matplotlib uses different color maps and it's possible that the gray scale color map is not set.</w:t>
+        <w:t>Even though the image was read in as a gray scale image, it won't necessarily display in gray scale when using imshow(). matplotlib uses different color maps and it's possible that the gray scale color map is not set.</w:t>
       </w:r>
     </w:p>
     <w:p>
@@ -4372,35 +1951,15 @@
       </w:r>
     </w:p>
     <w:p>
-      <w:proofErr w:type="spellStart"/>
-      <w:proofErr w:type="gramStart"/>
-      <w:r>
-        <w:t>plt.imshow</w:t>
-      </w:r>
-      <w:proofErr w:type="spellEnd"/>
-      <w:proofErr w:type="gramEnd"/>
-      <w:r>
-        <w:t>(</w:t>
-      </w:r>
-      <w:proofErr w:type="spellStart"/>
-      <w:r>
-        <w:t>cb_img</w:t>
-      </w:r>
-      <w:proofErr w:type="spellEnd"/>
-      <w:r>
-        <w:t xml:space="preserve">, </w:t>
-      </w:r>
-      <w:proofErr w:type="spellStart"/>
-      <w:r>
-        <w:t>cmap</w:t>
-      </w:r>
-      <w:proofErr w:type="spellEnd"/>
-      <w:r>
-        <w:t>="gray")</w:t>
+      <w:r>
+        <w:t>plt.imshow(cb_img, cmap="gray")</w:t>
       </w:r>
     </w:p>
     <w:p>
       <w:r>
+        <w:rPr>
+          <w:noProof/>
+        </w:rPr>
         <w:lastRenderedPageBreak/>
         <w:drawing>
           <wp:inline distT="0" distB="0" distL="0" distR="0" wp14:anchorId="21C87680" wp14:editId="0281AC5C">
@@ -4487,6 +2046,7 @@
       </w:r>
       <w:r>
         <w:rPr>
+          <w:noProof/>
           <w:lang w:val="fr-FR"/>
         </w:rPr>
         <w:drawing>
@@ -4539,95 +2099,30 @@
       </w:r>
     </w:p>
     <w:p>
-      <w:proofErr w:type="spellStart"/>
-      <w:r>
-        <w:t>coke_img</w:t>
-      </w:r>
-      <w:proofErr w:type="spellEnd"/>
-      <w:r>
-        <w:t xml:space="preserve"> = cv2.imread("coca-cola-logo.png", 1)</w:t>
+      <w:r>
+        <w:t>coke_img = cv2.imread("coca-cola-logo.png", 1)</w:t>
       </w:r>
     </w:p>
     <w:p/>
     <w:p>
       <w:r>
-        <w:t xml:space="preserve"># </w:t>
-      </w:r>
-      <w:proofErr w:type="gramStart"/>
-      <w:r>
-        <w:t>print</w:t>
-      </w:r>
-      <w:proofErr w:type="gramEnd"/>
-      <w:r>
-        <w:t xml:space="preserve"> the </w:t>
-      </w:r>
-      <w:proofErr w:type="gramStart"/>
-      <w:r>
-        <w:t>size  of</w:t>
-      </w:r>
-      <w:proofErr w:type="gramEnd"/>
-      <w:r>
-        <w:t xml:space="preserve"> image</w:t>
+        <w:t># print the size  of image</w:t>
       </w:r>
     </w:p>
     <w:p>
-      <w:proofErr w:type="gramStart"/>
-      <w:r>
-        <w:t>print(</w:t>
-      </w:r>
-      <w:proofErr w:type="gramEnd"/>
-      <w:r>
-        <w:t xml:space="preserve">"Image size (H, W, C) is:", </w:t>
-      </w:r>
-      <w:proofErr w:type="spellStart"/>
-      <w:r>
-        <w:t>coke_</w:t>
-      </w:r>
-      <w:proofErr w:type="gramStart"/>
-      <w:r>
-        <w:t>img.shape</w:t>
-      </w:r>
-      <w:proofErr w:type="spellEnd"/>
-      <w:proofErr w:type="gramEnd"/>
-      <w:r>
-        <w:t>)</w:t>
+      <w:r>
+        <w:t>print("Image size (H, W, C) is:", coke_img.shape)</w:t>
       </w:r>
     </w:p>
     <w:p/>
     <w:p>
       <w:r>
-        <w:t xml:space="preserve"># print </w:t>
-      </w:r>
-      <w:proofErr w:type="gramStart"/>
-      <w:r>
-        <w:t>data-type</w:t>
-      </w:r>
-      <w:proofErr w:type="gramEnd"/>
-      <w:r>
-        <w:t xml:space="preserve"> of image</w:t>
+        <w:t># print data-type of image</w:t>
       </w:r>
     </w:p>
     <w:p>
-      <w:proofErr w:type="gramStart"/>
-      <w:r>
-        <w:t>print(</w:t>
-      </w:r>
-      <w:proofErr w:type="gramEnd"/>
-      <w:r>
-        <w:t xml:space="preserve">"Data type of image is:", </w:t>
-      </w:r>
-      <w:proofErr w:type="spellStart"/>
-      <w:r>
-        <w:t>coke_</w:t>
-      </w:r>
-      <w:proofErr w:type="gramStart"/>
-      <w:r>
-        <w:t>img.dtype</w:t>
-      </w:r>
-      <w:proofErr w:type="spellEnd"/>
-      <w:proofErr w:type="gramEnd"/>
-      <w:r>
-        <w:t>)</w:t>
+      <w:r>
+        <w:t>print("Data type of image is:", coke_img.dtype)</w:t>
       </w:r>
     </w:p>
     <w:p>
@@ -4651,33 +2146,17 @@
     </w:p>
     <w:p>
       <w:r>
-        <w:t xml:space="preserve">PS: note that </w:t>
-      </w:r>
-      <w:proofErr w:type="spellStart"/>
-      <w:r>
-        <w:t>opencv</w:t>
-      </w:r>
-      <w:proofErr w:type="spellEnd"/>
-      <w:r>
-        <w:t xml:space="preserve"> e</w:t>
-      </w:r>
-      <w:r>
-        <w:t xml:space="preserve">xpect the </w:t>
-      </w:r>
-      <w:proofErr w:type="gramStart"/>
-      <w:r>
-        <w:t>numbers as</w:t>
-      </w:r>
-      <w:proofErr w:type="gramEnd"/>
-      <w:r>
-        <w:t xml:space="preserve"> BGR and matplotlib expects them in RGB</w:t>
+        <w:t>PS: note that opencv e</w:t>
+      </w:r>
+      <w:r>
+        <w:t>xpect the numbers as BGR and matplotlib expects them in RGB</w:t>
       </w:r>
     </w:p>
     <w:p>
       <w:pPr>
         <w:pStyle w:val="Heading1"/>
       </w:pPr>
-      <w:bookmarkStart w:id="8" w:name="_Toc200198146"/>
+      <w:bookmarkStart w:id="8" w:name="_Toc200208004"/>
       <w:r>
         <w:t>4. Basic Image Manipulation</w:t>
       </w:r>
@@ -4687,14 +2166,14 @@
       <w:pPr>
         <w:pStyle w:val="Heading2"/>
       </w:pPr>
-      <w:bookmarkStart w:id="9" w:name="_Toc200198147"/>
+      <w:bookmarkStart w:id="9" w:name="_Toc200208005"/>
       <w:r>
         <w:t xml:space="preserve">4.1 </w:t>
       </w:r>
+      <w:r>
+        <w:t>Color Channels</w:t>
+      </w:r>
       <w:bookmarkEnd w:id="9"/>
-      <w:r>
-        <w:t>Color Channels</w:t>
-      </w:r>
     </w:p>
     <w:p>
       <w:pPr>
@@ -4737,28 +2216,15 @@
         <w:ind w:left="720"/>
       </w:pPr>
       <w:r>
-        <w:t xml:space="preserve"># Split the image into the </w:t>
-      </w:r>
-      <w:proofErr w:type="gramStart"/>
-      <w:r>
-        <w:t>B,G</w:t>
-      </w:r>
-      <w:proofErr w:type="gramEnd"/>
-      <w:r>
-        <w:t>,R components</w:t>
+        <w:t># Split the image into the B,G,R components</w:t>
       </w:r>
     </w:p>
     <w:p>
       <w:pPr>
         <w:ind w:left="720"/>
       </w:pPr>
-      <w:proofErr w:type="spellStart"/>
-      <w:r>
-        <w:t>img_NZ_bgr</w:t>
-      </w:r>
-      <w:proofErr w:type="spellEnd"/>
-      <w:r>
-        <w:t xml:space="preserve"> = cv2.imread("New_Zealand_Lake.jpg", cv2.IMREAD_COLOR)</w:t>
+      <w:r>
+        <w:t>img_NZ_bgr = cv2.imread("New_Zealand_Lake.jpg", cv2.IMREAD_COLOR)</w:t>
       </w:r>
     </w:p>
     <w:p>
@@ -4766,15 +2232,7 @@
         <w:ind w:left="720"/>
       </w:pPr>
       <w:r>
-        <w:t>b, g, r = cv2.split(</w:t>
-      </w:r>
-      <w:proofErr w:type="spellStart"/>
-      <w:r>
-        <w:t>img_NZ_bgr</w:t>
-      </w:r>
-      <w:proofErr w:type="spellEnd"/>
-      <w:r>
-        <w:t>)</w:t>
+        <w:t>b, g, r = cv2.split(img_NZ_bgr)</w:t>
       </w:r>
     </w:p>
     <w:p>
@@ -4794,28 +2252,8 @@
       <w:pPr>
         <w:ind w:left="720"/>
       </w:pPr>
-      <w:proofErr w:type="spellStart"/>
-      <w:proofErr w:type="gramStart"/>
-      <w:r>
-        <w:t>plt.figure</w:t>
-      </w:r>
-      <w:proofErr w:type="spellEnd"/>
-      <w:proofErr w:type="gramEnd"/>
-      <w:r>
-        <w:t>(</w:t>
-      </w:r>
-      <w:proofErr w:type="spellStart"/>
-      <w:r>
-        <w:t>figsize</w:t>
-      </w:r>
-      <w:proofErr w:type="spellEnd"/>
-      <w:proofErr w:type="gramStart"/>
-      <w:r>
-        <w:t>=[</w:t>
-      </w:r>
-      <w:proofErr w:type="gramEnd"/>
-      <w:r>
-        <w:t>20, 5])</w:t>
+      <w:r>
+        <w:t>plt.figure(figsize=[20, 5])</w:t>
       </w:r>
     </w:p>
     <w:p>
@@ -4827,214 +2265,25 @@
       <w:pPr>
         <w:ind w:left="720"/>
       </w:pPr>
-      <w:proofErr w:type="spellStart"/>
-      <w:proofErr w:type="gramStart"/>
-      <w:r>
-        <w:t>plt.subplot</w:t>
-      </w:r>
-      <w:proofErr w:type="spellEnd"/>
-      <w:proofErr w:type="gramEnd"/>
-      <w:r>
-        <w:t>(141</w:t>
-      </w:r>
-      <w:proofErr w:type="gramStart"/>
-      <w:r>
-        <w:t>);</w:t>
-      </w:r>
-      <w:proofErr w:type="spellStart"/>
-      <w:r>
-        <w:t>plt</w:t>
-      </w:r>
-      <w:proofErr w:type="gramEnd"/>
-      <w:r>
-        <w:t>.</w:t>
-      </w:r>
-      <w:proofErr w:type="gramStart"/>
-      <w:r>
-        <w:t>imshow</w:t>
-      </w:r>
-      <w:proofErr w:type="spellEnd"/>
-      <w:r>
-        <w:t>(</w:t>
-      </w:r>
-      <w:proofErr w:type="gramEnd"/>
-      <w:r>
-        <w:t xml:space="preserve">r, </w:t>
-      </w:r>
-      <w:proofErr w:type="spellStart"/>
-      <w:r>
-        <w:t>cmap</w:t>
-      </w:r>
-      <w:proofErr w:type="spellEnd"/>
-      <w:r>
-        <w:t>="gray"</w:t>
-      </w:r>
-      <w:proofErr w:type="gramStart"/>
-      <w:r>
-        <w:t>);</w:t>
-      </w:r>
-      <w:proofErr w:type="spellStart"/>
-      <w:r>
-        <w:t>plt</w:t>
-      </w:r>
-      <w:proofErr w:type="gramEnd"/>
-      <w:r>
-        <w:t>.</w:t>
-      </w:r>
-      <w:proofErr w:type="gramStart"/>
-      <w:r>
-        <w:t>title</w:t>
-      </w:r>
-      <w:proofErr w:type="spellEnd"/>
-      <w:r>
-        <w:t>(</w:t>
-      </w:r>
-      <w:proofErr w:type="gramEnd"/>
-      <w:r>
-        <w:t>"Red Channel")</w:t>
+      <w:r>
+        <w:t>plt.subplot(141);plt.imshow(r, cmap="gray");plt.title("Red Channel")</w:t>
       </w:r>
     </w:p>
     <w:p>
       <w:pPr>
         <w:ind w:left="720"/>
       </w:pPr>
-      <w:proofErr w:type="spellStart"/>
-      <w:proofErr w:type="gramStart"/>
-      <w:r>
-        <w:t>plt.subplot</w:t>
-      </w:r>
-      <w:proofErr w:type="spellEnd"/>
-      <w:proofErr w:type="gramEnd"/>
-      <w:r>
-        <w:t>(142</w:t>
-      </w:r>
-      <w:proofErr w:type="gramStart"/>
-      <w:r>
-        <w:t>);</w:t>
-      </w:r>
-      <w:proofErr w:type="spellStart"/>
-      <w:r>
-        <w:t>plt</w:t>
-      </w:r>
-      <w:proofErr w:type="gramEnd"/>
-      <w:r>
-        <w:t>.</w:t>
-      </w:r>
-      <w:proofErr w:type="gramStart"/>
-      <w:r>
-        <w:t>imshow</w:t>
-      </w:r>
-      <w:proofErr w:type="spellEnd"/>
-      <w:r>
-        <w:t>(</w:t>
-      </w:r>
-      <w:proofErr w:type="gramEnd"/>
-      <w:r>
-        <w:t xml:space="preserve">g, </w:t>
-      </w:r>
-      <w:proofErr w:type="spellStart"/>
-      <w:r>
-        <w:t>cmap</w:t>
-      </w:r>
-      <w:proofErr w:type="spellEnd"/>
-      <w:r>
-        <w:t>="gray"</w:t>
-      </w:r>
-      <w:proofErr w:type="gramStart"/>
-      <w:r>
-        <w:t>);</w:t>
-      </w:r>
-      <w:proofErr w:type="spellStart"/>
-      <w:r>
-        <w:t>plt</w:t>
-      </w:r>
-      <w:proofErr w:type="gramEnd"/>
-      <w:r>
-        <w:t>.</w:t>
-      </w:r>
-      <w:proofErr w:type="gramStart"/>
-      <w:r>
-        <w:t>title</w:t>
-      </w:r>
-      <w:proofErr w:type="spellEnd"/>
-      <w:r>
-        <w:t>(</w:t>
-      </w:r>
-      <w:proofErr w:type="gramEnd"/>
-      <w:r>
-        <w:t>"Green Channel")</w:t>
+      <w:r>
+        <w:t>plt.subplot(142);plt.imshow(g, cmap="gray");plt.title("Green Channel")</w:t>
       </w:r>
     </w:p>
     <w:p>
       <w:pPr>
         <w:ind w:left="720"/>
       </w:pPr>
-      <w:proofErr w:type="spellStart"/>
-      <w:proofErr w:type="gramStart"/>
       <w:r>
         <w:lastRenderedPageBreak/>
-        <w:t>plt.subplot</w:t>
-      </w:r>
-      <w:proofErr w:type="spellEnd"/>
-      <w:proofErr w:type="gramEnd"/>
-      <w:r>
-        <w:t>(143</w:t>
-      </w:r>
-      <w:proofErr w:type="gramStart"/>
-      <w:r>
-        <w:t>);</w:t>
-      </w:r>
-      <w:proofErr w:type="spellStart"/>
-      <w:r>
-        <w:t>plt</w:t>
-      </w:r>
-      <w:proofErr w:type="gramEnd"/>
-      <w:r>
-        <w:t>.</w:t>
-      </w:r>
-      <w:proofErr w:type="gramStart"/>
-      <w:r>
-        <w:t>imshow</w:t>
-      </w:r>
-      <w:proofErr w:type="spellEnd"/>
-      <w:r>
-        <w:t>(</w:t>
-      </w:r>
-      <w:proofErr w:type="gramEnd"/>
-      <w:r>
-        <w:t xml:space="preserve">b, </w:t>
-      </w:r>
-      <w:proofErr w:type="spellStart"/>
-      <w:r>
-        <w:t>cmap</w:t>
-      </w:r>
-      <w:proofErr w:type="spellEnd"/>
-      <w:r>
-        <w:t>="gray"</w:t>
-      </w:r>
-      <w:proofErr w:type="gramStart"/>
-      <w:r>
-        <w:t>);</w:t>
-      </w:r>
-      <w:proofErr w:type="spellStart"/>
-      <w:r>
-        <w:t>plt</w:t>
-      </w:r>
-      <w:proofErr w:type="gramEnd"/>
-      <w:r>
-        <w:t>.</w:t>
-      </w:r>
-      <w:proofErr w:type="gramStart"/>
-      <w:r>
-        <w:t>title</w:t>
-      </w:r>
-      <w:proofErr w:type="spellEnd"/>
-      <w:r>
-        <w:t>(</w:t>
-      </w:r>
-      <w:proofErr w:type="gramEnd"/>
-      <w:r>
-        <w:t>"Blue Channel")</w:t>
+        <w:t>plt.subplot(143);plt.imshow(b, cmap="gray");plt.title("Blue Channel")</w:t>
       </w:r>
     </w:p>
     <w:p>
@@ -5054,21 +2303,8 @@
       <w:pPr>
         <w:ind w:left="720"/>
       </w:pPr>
-      <w:proofErr w:type="spellStart"/>
-      <w:r>
-        <w:t>imgMerged</w:t>
-      </w:r>
-      <w:proofErr w:type="spellEnd"/>
-      <w:r>
-        <w:t xml:space="preserve"> = cv2.</w:t>
-      </w:r>
-      <w:proofErr w:type="gramStart"/>
-      <w:r>
-        <w:t>merge((</w:t>
-      </w:r>
-      <w:proofErr w:type="gramEnd"/>
-      <w:r>
-        <w:t>b, g, r))</w:t>
+      <w:r>
+        <w:t>imgMerged = cv2.merge((b, g, r))</w:t>
       </w:r>
     </w:p>
     <w:p>
@@ -5083,66 +2319,24 @@
       <w:pPr>
         <w:ind w:left="720"/>
       </w:pPr>
-      <w:proofErr w:type="spellStart"/>
-      <w:proofErr w:type="gramStart"/>
-      <w:r>
-        <w:t>plt.subplot</w:t>
-      </w:r>
-      <w:proofErr w:type="spellEnd"/>
-      <w:proofErr w:type="gramEnd"/>
-      <w:r>
-        <w:t>(144)</w:t>
+      <w:r>
+        <w:t>plt.subplot(144)</w:t>
       </w:r>
     </w:p>
     <w:p>
       <w:pPr>
         <w:ind w:left="720"/>
       </w:pPr>
-      <w:proofErr w:type="spellStart"/>
-      <w:proofErr w:type="gramStart"/>
-      <w:r>
-        <w:t>plt.imshow</w:t>
-      </w:r>
-      <w:proofErr w:type="spellEnd"/>
-      <w:proofErr w:type="gramEnd"/>
-      <w:r>
-        <w:t>(</w:t>
-      </w:r>
-      <w:proofErr w:type="spellStart"/>
-      <w:r>
-        <w:t>imgMerged</w:t>
-      </w:r>
-      <w:proofErr w:type="spellEnd"/>
-      <w:proofErr w:type="gramStart"/>
-      <w:r>
-        <w:t>[:,</w:t>
-      </w:r>
-      <w:proofErr w:type="gramEnd"/>
-      <w:r>
-        <w:t xml:space="preserve"> :, </w:t>
-      </w:r>
-      <w:proofErr w:type="gramStart"/>
-      <w:r>
-        <w:t>::-</w:t>
-      </w:r>
-      <w:proofErr w:type="gramEnd"/>
-      <w:r>
-        <w:t>1])</w:t>
+      <w:r>
+        <w:t>plt.imshow(imgMerged[:, :, ::-1])</w:t>
       </w:r>
     </w:p>
     <w:p>
       <w:pPr>
         <w:ind w:left="720"/>
       </w:pPr>
-      <w:proofErr w:type="spellStart"/>
-      <w:proofErr w:type="gramStart"/>
-      <w:r>
-        <w:t>plt.title</w:t>
-      </w:r>
-      <w:proofErr w:type="spellEnd"/>
-      <w:proofErr w:type="gramEnd"/>
-      <w:r>
-        <w:t>("Merged Output")</w:t>
+      <w:r>
+        <w:t>plt.title("Merged Output")</w:t>
       </w:r>
     </w:p>
     <w:p>
@@ -5150,6 +2344,9 @@
         <w:ind w:left="720"/>
       </w:pPr>
       <w:r>
+        <w:rPr>
+          <w:noProof/>
+        </w:rPr>
         <w:drawing>
           <wp:inline distT="0" distB="0" distL="0" distR="0" wp14:anchorId="2CC919AA" wp14:editId="2869D328">
             <wp:extent cx="6281388" cy="1219200"/>
@@ -5192,7 +2389,7 @@
       <w:pPr>
         <w:pStyle w:val="Heading2"/>
       </w:pPr>
-      <w:bookmarkStart w:id="10" w:name="_Toc200198148"/>
+      <w:bookmarkStart w:id="10" w:name="_Toc200208006"/>
       <w:r>
         <w:t>4.2 Color Conversions</w:t>
       </w:r>
@@ -5207,77 +2404,17 @@
         <w:t>cv2.cvtColor()</w:t>
       </w:r>
       <w:r>
-        <w:t xml:space="preserve"> Converts an image from one color space to another. The function converts an input image from one color space to another. In case of a transformation to-from RGB color space, the order of the channels should be specified explicitly (RGB or BGR). Note that the default color format in OpenCV is often referred to as RGB but it is </w:t>
-      </w:r>
-      <w:proofErr w:type="gramStart"/>
-      <w:r>
-        <w:t>actually BGR</w:t>
-      </w:r>
-      <w:proofErr w:type="gramEnd"/>
-      <w:r>
-        <w:t xml:space="preserve"> (the bytes are reversed). </w:t>
-      </w:r>
-      <w:proofErr w:type="gramStart"/>
-      <w:r>
-        <w:t>So</w:t>
-      </w:r>
-      <w:proofErr w:type="gramEnd"/>
-      <w:r>
-        <w:t xml:space="preserve"> the first byte in a standard (24-bit) color image will be an 8-bit </w:t>
-      </w:r>
-      <w:proofErr w:type="gramStart"/>
-      <w:r>
-        <w:t>Blue</w:t>
-      </w:r>
-      <w:proofErr w:type="gramEnd"/>
-      <w:r>
-        <w:t xml:space="preserve"> component, the second byte will be Green, and the third byte will be Red. The fourth, fifth, and sixth bytes would then be the second pixel (Blue, then Green, then Red), and so on.</w:t>
+        <w:t> Converts an image from one color space to another. The function converts an input image from one color space to another. In case of a transformation to-from RGB color space, the order of the channels should be specified explicitly (RGB or BGR). Note that the default color format in OpenCV is often referred to as RGB but it is actually BGR (the bytes are reversed). So the first byte in a standard (24-bit) color image will be an 8-bit Blue component, the second byte will be Green, and the third byte will be Red. The fourth, fifth, and sixth bytes would then be the second pixel (Blue, then Green, then Red), and so on.</w:t>
       </w:r>
     </w:p>
     <w:p>
-      <w:proofErr w:type="spellStart"/>
-      <w:r>
-        <w:t>dst</w:t>
-      </w:r>
-      <w:proofErr w:type="spellEnd"/>
-      <w:r>
-        <w:t> = cv2.cvtColor</w:t>
-      </w:r>
-      <w:proofErr w:type="gramStart"/>
-      <w:r>
-        <w:t>( </w:t>
-      </w:r>
-      <w:proofErr w:type="spellStart"/>
-      <w:r>
-        <w:t>src</w:t>
-      </w:r>
-      <w:proofErr w:type="spellEnd"/>
-      <w:proofErr w:type="gramEnd"/>
-      <w:r>
-        <w:t>, </w:t>
-      </w:r>
-      <w:proofErr w:type="gramStart"/>
-      <w:r>
-        <w:t>code )</w:t>
-      </w:r>
-      <w:proofErr w:type="gramEnd"/>
+      <w:r>
+        <w:t>dst = cv2.cvtColor( src, code )</w:t>
+      </w:r>
     </w:p>
     <w:p>
-      <w:proofErr w:type="spellStart"/>
-      <w:r>
-        <w:t>dst</w:t>
-      </w:r>
-      <w:proofErr w:type="spellEnd"/>
-      <w:r>
-        <w:t>: Is the output image of the same size and depth as </w:t>
-      </w:r>
-      <w:proofErr w:type="spellStart"/>
-      <w:r>
-        <w:t>src</w:t>
-      </w:r>
-      <w:proofErr w:type="spellEnd"/>
-      <w:r>
-        <w:t>.</w:t>
+      <w:r>
+        <w:t>dst: Is the output image of the same size and depth as src.</w:t>
       </w:r>
     </w:p>
     <w:p>
@@ -5302,29 +2439,8 @@
           <w:numId w:val="15"/>
         </w:numPr>
       </w:pPr>
-      <w:proofErr w:type="spellStart"/>
-      <w:r>
-        <w:t>src</w:t>
-      </w:r>
-      <w:proofErr w:type="spellEnd"/>
-      <w:r>
-        <w:t xml:space="preserve"> input image: 8-bit unsigned, 16-bit unsigned </w:t>
-      </w:r>
-      <w:proofErr w:type="gramStart"/>
-      <w:r>
-        <w:t>( CV</w:t>
-      </w:r>
-      <w:proofErr w:type="gramEnd"/>
-      <w:r>
-        <w:t>_16UC</w:t>
-      </w:r>
-      <w:proofErr w:type="gramStart"/>
-      <w:r>
-        <w:t>... )</w:t>
-      </w:r>
-      <w:proofErr w:type="gramEnd"/>
-      <w:r>
-        <w:t>, or single-precision floating-point.</w:t>
+      <w:r>
+        <w:t>src input image: 8-bit unsigned, 16-bit unsigned ( CV_16UC... ), or single-precision floating-point.</w:t>
       </w:r>
     </w:p>
     <w:p>
@@ -5335,87 +2451,123 @@
         </w:numPr>
       </w:pPr>
       <w:r>
-        <w:t xml:space="preserve">code color space conversion code (see </w:t>
-      </w:r>
-      <w:proofErr w:type="spellStart"/>
-      <w:r>
-        <w:t>ColorConversionCodes</w:t>
-      </w:r>
-      <w:proofErr w:type="spellEnd"/>
-      <w:r>
-        <w:t>).</w:t>
+        <w:t>code color space conversion code (see ColorConversionCodes).</w:t>
       </w:r>
     </w:p>
     <w:p/>
     <w:p>
       <w:r>
         <w:lastRenderedPageBreak/>
-        <w:t xml:space="preserve"># OpenCV stores color channels in a </w:t>
-      </w:r>
-      <w:proofErr w:type="spellStart"/>
-      <w:r>
-        <w:t>differnet</w:t>
-      </w:r>
-      <w:proofErr w:type="spellEnd"/>
-      <w:r>
-        <w:t xml:space="preserve"> order than most other applications (BGR vs RGB).</w:t>
+        <w:t># OpenCV stores color channels in a differnet order than most other applications (BGR vs RGB).</w:t>
       </w:r>
     </w:p>
     <w:p>
-      <w:proofErr w:type="spellStart"/>
-      <w:r>
-        <w:t>img_NZ_rgb</w:t>
-      </w:r>
-      <w:proofErr w:type="spellEnd"/>
-      <w:r>
-        <w:t xml:space="preserve"> = cv2.cvtColor(</w:t>
-      </w:r>
-      <w:proofErr w:type="spellStart"/>
-      <w:r>
-        <w:t>img_NZ_bgr</w:t>
-      </w:r>
-      <w:proofErr w:type="spellEnd"/>
-      <w:r>
-        <w:t>, cv2.COLOR_BGR2RGB)</w:t>
+      <w:r>
+        <w:t>img_NZ_rgb = cv2.cvtColor(img_NZ_bgr, cv2.COLOR_BGR2RGB)</w:t>
       </w:r>
     </w:p>
     <w:p>
-      <w:proofErr w:type="spellStart"/>
-      <w:proofErr w:type="gramStart"/>
-      <w:r>
-        <w:t>plt.imshow</w:t>
-      </w:r>
-      <w:proofErr w:type="spellEnd"/>
-      <w:proofErr w:type="gramEnd"/>
-      <w:r>
-        <w:t>(</w:t>
-      </w:r>
-      <w:proofErr w:type="spellStart"/>
-      <w:r>
-        <w:t>img_NZ_rgb</w:t>
-      </w:r>
-      <w:proofErr w:type="spellEnd"/>
-      <w:r>
-        <w:t>)</w:t>
+      <w:r>
+        <w:t>plt.imshow(img_NZ_rgb)</w:t>
       </w:r>
     </w:p>
     <w:p/>
     <w:p>
       <w:pPr>
         <w:pStyle w:val="Heading1"/>
-      </w:pPr>
-      <w:r>
-        <w:t>Conclusion</w:t>
+        <w:numPr>
+          <w:ilvl w:val="0"/>
+          <w:numId w:val="16"/>
+        </w:numPr>
+      </w:pPr>
+      <w:r>
+        <w:t>Image manipulation</w:t>
       </w:r>
     </w:p>
     <w:p>
-      <w:r>
-        <w:t>Throughout this manual, we’ve walked through the core capabilities of OpenCV—from setting up a clean Python environment and verifying your installation, to loading and displaying images, manipulating pixels and color spaces, annotating and enhancing imagery, and capturing live video streams. You’ve seen how simple it is to perform resizing, cropping, drawing, filtering, and color conversion with just a few lines of code, and how to build a robust capture loop for both webcam input and video file output.</w:t>
+      <w:pPr>
+        <w:pStyle w:val="Heading2"/>
+        <w:numPr>
+          <w:ilvl w:val="1"/>
+          <w:numId w:val="16"/>
+        </w:numPr>
+      </w:pPr>
+      <w:r>
+        <w:t>Accessing Individual Pixe</w:t>
+      </w:r>
+      <w:bookmarkStart w:id="11" w:name="_Toc200208007"/>
+      <w:r>
+        <w:t>l</w:t>
       </w:r>
     </w:p>
     <w:p>
       <w:r>
-        <w:t>By mastering these foundational techniques, you now have the tools to preprocess data, implement custom computer-vision pipelines, and prototype real-time applications. As you move forward, consider exploring more advanced topics such as feature detection (e.g., SIFT, ORB), object tracking, camera calibration and 3D reconstruction, deep-learning integration with DNN modules, and GPU acceleration for high-performance workloads.</w:t>
+        <w:t>Let us see how to access a pixel in the image.</w:t>
+      </w:r>
+    </w:p>
+    <w:p>
+      <w:r>
+        <w:t>For accessing any pixel in a numpy matrix, you have to use matrix notation such as matrix[r,c], where the r is the row number and c is the column number. Also note that the matrix is 0-indexed.</w:t>
+      </w:r>
+    </w:p>
+    <w:p>
+      <w:r>
+        <w:t>For example, if you want to access the first pixel, you need to specify matrix[0,0]. Let us see with some examples. We will print one black pixel from top-left and one white pixel from top-center.</w:t>
+      </w:r>
+    </w:p>
+    <w:p/>
+    <w:p>
+      <w:r>
+        <w:t># print the first pixel of the first black box</w:t>
+      </w:r>
+      <w:r>
+        <w:br/>
+        <w:t>print(cb_img[0, 0])</w:t>
+      </w:r>
+    </w:p>
+    <w:p>
+      <w:r>
+        <w:t># print the first white pixel to the right of the first black box</w:t>
+      </w:r>
+      <w:r>
+        <w:br/>
+        <w:t>print(cb_img[0, 6])</w:t>
+      </w:r>
+    </w:p>
+    <w:p>
+      <w:pPr>
+        <w:pStyle w:val="Heading2"/>
+        <w:numPr>
+          <w:ilvl w:val="1"/>
+          <w:numId w:val="16"/>
+        </w:numPr>
+      </w:pPr>
+      <w:r>
+        <w:t>Modifying Image Pixels</w:t>
+      </w:r>
+    </w:p>
+    <w:p/>
+    <w:p>
+      <w:pPr>
+        <w:pStyle w:val="Heading1"/>
+      </w:pPr>
+      <w:r>
+        <w:t>Conclusion</w:t>
+      </w:r>
+      <w:bookmarkEnd w:id="11"/>
+    </w:p>
+    <w:p>
+      <w:r>
+        <w:t>Throughout this manual, we’ve walked through the core capabilities of OpenCV—from setting up a clean Python environment and verifying your installation, to loading and displaying images, manipulating pixels and color spaces, annotating and enhancing imagery, and capturing live video streams. You’ve seen how simple it is to perform resizing, cropping, drawing, filtering, and color conversion with just a few lines of code, and how to build a robust capture loop for both webcam input and video file output.</w:t>
+      </w:r>
+    </w:p>
+    <w:p>
+      <w:r>
+        <w:t xml:space="preserve">By mastering these foundational techniques, you now have the tools to preprocess data, implement custom computer-vision pipelines, and prototype real-time applications. As you move forward, consider exploring more advanced topics such as feature detection (e.g., </w:t>
+      </w:r>
+      <w:r>
+        <w:lastRenderedPageBreak/>
+        <w:t>SIFT, ORB), object tracking, camera calibration and 3D reconstruction, deep-learning integration with DNN modules, and GPU acceleration for high-performance workloads.</w:t>
       </w:r>
     </w:p>
     <w:p>
@@ -6218,6 +3370,127 @@
     </w:lvl>
   </w:abstractNum>
   <w:abstractNum w:abstractNumId="14" w15:restartNumberingAfterBreak="0">
+    <w:nsid w:val="53843D23"/>
+    <w:multiLevelType w:val="multilevel"/>
+    <w:tmpl w:val="6BFC2750"/>
+    <w:lvl w:ilvl="0">
+      <w:start w:val="5"/>
+      <w:numFmt w:val="decimal"/>
+      <w:lvlText w:val="%1."/>
+      <w:lvlJc w:val="left"/>
+      <w:pPr>
+        <w:ind w:left="720" w:hanging="360"/>
+      </w:pPr>
+      <w:rPr>
+        <w:rFonts w:hint="default"/>
+      </w:rPr>
+    </w:lvl>
+    <w:lvl w:ilvl="1">
+      <w:start w:val="1"/>
+      <w:numFmt w:val="decimal"/>
+      <w:isLgl/>
+      <w:lvlText w:val="%1.%2"/>
+      <w:lvlJc w:val="left"/>
+      <w:pPr>
+        <w:ind w:left="756" w:hanging="396"/>
+      </w:pPr>
+      <w:rPr>
+        <w:rFonts w:hint="default"/>
+      </w:rPr>
+    </w:lvl>
+    <w:lvl w:ilvl="2">
+      <w:start w:val="1"/>
+      <w:numFmt w:val="decimal"/>
+      <w:isLgl/>
+      <w:lvlText w:val="%1.%2.%3"/>
+      <w:lvlJc w:val="left"/>
+      <w:pPr>
+        <w:ind w:left="1080" w:hanging="720"/>
+      </w:pPr>
+      <w:rPr>
+        <w:rFonts w:hint="default"/>
+      </w:rPr>
+    </w:lvl>
+    <w:lvl w:ilvl="3">
+      <w:start w:val="1"/>
+      <w:numFmt w:val="decimal"/>
+      <w:isLgl/>
+      <w:lvlText w:val="%1.%2.%3.%4"/>
+      <w:lvlJc w:val="left"/>
+      <w:pPr>
+        <w:ind w:left="1440" w:hanging="1080"/>
+      </w:pPr>
+      <w:rPr>
+        <w:rFonts w:hint="default"/>
+      </w:rPr>
+    </w:lvl>
+    <w:lvl w:ilvl="4">
+      <w:start w:val="1"/>
+      <w:numFmt w:val="decimal"/>
+      <w:isLgl/>
+      <w:lvlText w:val="%1.%2.%3.%4.%5"/>
+      <w:lvlJc w:val="left"/>
+      <w:pPr>
+        <w:ind w:left="1440" w:hanging="1080"/>
+      </w:pPr>
+      <w:rPr>
+        <w:rFonts w:hint="default"/>
+      </w:rPr>
+    </w:lvl>
+    <w:lvl w:ilvl="5">
+      <w:start w:val="1"/>
+      <w:numFmt w:val="decimal"/>
+      <w:isLgl/>
+      <w:lvlText w:val="%1.%2.%3.%4.%5.%6"/>
+      <w:lvlJc w:val="left"/>
+      <w:pPr>
+        <w:ind w:left="1800" w:hanging="1440"/>
+      </w:pPr>
+      <w:rPr>
+        <w:rFonts w:hint="default"/>
+      </w:rPr>
+    </w:lvl>
+    <w:lvl w:ilvl="6">
+      <w:start w:val="1"/>
+      <w:numFmt w:val="decimal"/>
+      <w:isLgl/>
+      <w:lvlText w:val="%1.%2.%3.%4.%5.%6.%7"/>
+      <w:lvlJc w:val="left"/>
+      <w:pPr>
+        <w:ind w:left="1800" w:hanging="1440"/>
+      </w:pPr>
+      <w:rPr>
+        <w:rFonts w:hint="default"/>
+      </w:rPr>
+    </w:lvl>
+    <w:lvl w:ilvl="7">
+      <w:start w:val="1"/>
+      <w:numFmt w:val="decimal"/>
+      <w:isLgl/>
+      <w:lvlText w:val="%1.%2.%3.%4.%5.%6.%7.%8"/>
+      <w:lvlJc w:val="left"/>
+      <w:pPr>
+        <w:ind w:left="2160" w:hanging="1800"/>
+      </w:pPr>
+      <w:rPr>
+        <w:rFonts w:hint="default"/>
+      </w:rPr>
+    </w:lvl>
+    <w:lvl w:ilvl="8">
+      <w:start w:val="1"/>
+      <w:numFmt w:val="decimal"/>
+      <w:isLgl/>
+      <w:lvlText w:val="%1.%2.%3.%4.%5.%6.%7.%8.%9"/>
+      <w:lvlJc w:val="left"/>
+      <w:pPr>
+        <w:ind w:left="2160" w:hanging="1800"/>
+      </w:pPr>
+      <w:rPr>
+        <w:rFonts w:hint="default"/>
+      </w:rPr>
+    </w:lvl>
+  </w:abstractNum>
+  <w:abstractNum w:abstractNumId="15" w15:restartNumberingAfterBreak="0">
     <w:nsid w:val="770C594B"/>
     <w:multiLevelType w:val="multilevel"/>
     <w:tmpl w:val="C2607644"/>
@@ -6364,7 +3637,7 @@
     <w:abstractNumId w:val="12"/>
   </w:num>
   <w:num w:numId="12" w16cid:durableId="1225523828">
-    <w:abstractNumId w:val="14"/>
+    <w:abstractNumId w:val="15"/>
   </w:num>
   <w:num w:numId="13" w16cid:durableId="737551729">
     <w:abstractNumId w:val="9"/>
@@ -6374,6 +3647,9 @@
   </w:num>
   <w:num w:numId="15" w16cid:durableId="734930997">
     <w:abstractNumId w:val="13"/>
+  </w:num>
+  <w:num w:numId="16" w16cid:durableId="359009798">
+    <w:abstractNumId w:val="14"/>
   </w:num>
 </w:numbering>
 </file>

</xml_diff>